<commit_message>
re design big screen
</commit_message>
<xml_diff>
--- a/PMSClient/Resource/DocTemplate/Reports/BondingSheet.docx
+++ b/PMSClient/Resource/DocTemplate/Reports/BondingSheet.docx
@@ -31,7 +31,7 @@
           <w:rFonts w:asciiTheme="minorHAnsi" w:eastAsiaTheme="minorHAnsi" w:hAnsiTheme="minorHAnsi" w:hint="eastAsia"/>
           <w:sz w:val="22"/>
         </w:rPr>
-        <w:t>-计划日期</w:t>
+        <w:t>-日期</w:t>
       </w:r>
       <w:r>
         <w:rPr>
@@ -314,6 +314,7 @@
               <w:jc w:val="center"/>
               <w:rPr>
                 <w:rFonts w:asciiTheme="minorEastAsia" w:hAnsiTheme="minorEastAsia"/>
+                <w:sz w:val="22"/>
               </w:rPr>
             </w:pPr>
           </w:p>
@@ -326,6 +327,7 @@
             <w:pPr>
               <w:rPr>
                 <w:rFonts w:asciiTheme="minorEastAsia" w:hAnsiTheme="minorEastAsia"/>
+                <w:sz w:val="22"/>
               </w:rPr>
             </w:pPr>
           </w:p>
@@ -338,6 +340,7 @@
             <w:pPr>
               <w:rPr>
                 <w:rFonts w:asciiTheme="minorEastAsia" w:hAnsiTheme="minorEastAsia"/>
+                <w:sz w:val="22"/>
               </w:rPr>
             </w:pPr>
           </w:p>
@@ -350,6 +353,7 @@
             <w:pPr>
               <w:rPr>
                 <w:rFonts w:asciiTheme="minorEastAsia" w:hAnsiTheme="minorEastAsia"/>
+                <w:sz w:val="22"/>
               </w:rPr>
             </w:pPr>
           </w:p>
@@ -362,6 +366,7 @@
             <w:pPr>
               <w:rPr>
                 <w:rFonts w:asciiTheme="minorEastAsia" w:hAnsiTheme="minorEastAsia"/>
+                <w:sz w:val="22"/>
               </w:rPr>
             </w:pPr>
           </w:p>
@@ -374,6 +379,7 @@
             <w:pPr>
               <w:rPr>
                 <w:rFonts w:asciiTheme="minorEastAsia" w:hAnsiTheme="minorEastAsia"/>
+                <w:sz w:val="22"/>
               </w:rPr>
             </w:pPr>
           </w:p>
@@ -386,6 +392,7 @@
             <w:pPr>
               <w:rPr>
                 <w:rFonts w:asciiTheme="minorEastAsia" w:hAnsiTheme="minorEastAsia"/>
+                <w:sz w:val="22"/>
               </w:rPr>
             </w:pPr>
           </w:p>
@@ -398,6 +405,7 @@
             <w:pPr>
               <w:rPr>
                 <w:rFonts w:asciiTheme="minorEastAsia" w:hAnsiTheme="minorEastAsia"/>
+                <w:sz w:val="22"/>
               </w:rPr>
             </w:pPr>
           </w:p>
@@ -410,6 +418,7 @@
             <w:pPr>
               <w:rPr>
                 <w:rFonts w:asciiTheme="minorEastAsia" w:hAnsiTheme="minorEastAsia"/>
+                <w:sz w:val="22"/>
               </w:rPr>
             </w:pPr>
           </w:p>
@@ -422,6 +431,7 @@
             <w:pPr>
               <w:rPr>
                 <w:rFonts w:asciiTheme="minorEastAsia" w:hAnsiTheme="minorEastAsia"/>
+                <w:sz w:val="22"/>
               </w:rPr>
             </w:pPr>
           </w:p>
@@ -434,6 +444,7 @@
             <w:pPr>
               <w:rPr>
                 <w:rFonts w:asciiTheme="minorEastAsia" w:hAnsiTheme="minorEastAsia"/>
+                <w:sz w:val="22"/>
               </w:rPr>
             </w:pPr>
           </w:p>
@@ -447,6 +458,7 @@
               <w:jc w:val="center"/>
               <w:rPr>
                 <w:rFonts w:asciiTheme="minorEastAsia" w:hAnsiTheme="minorEastAsia"/>
+                <w:sz w:val="22"/>
               </w:rPr>
             </w:pPr>
           </w:p>
@@ -460,6 +472,7 @@
               <w:jc w:val="center"/>
               <w:rPr>
                 <w:rFonts w:asciiTheme="minorEastAsia" w:hAnsiTheme="minorEastAsia"/>
+                <w:sz w:val="22"/>
               </w:rPr>
             </w:pPr>
           </w:p>
@@ -1141,7 +1154,7 @@
   <a:extraClrSchemeLst/>
   <a:extLst>
     <a:ext uri="{05A4C25C-085E-4340-85A3-A5531E510DB2}">
-      <thm15:themeFamily xmlns:thm15="http://schemas.microsoft.com/office/thememl/2012/main" xmlns="" name="Office Theme" id="{62F939B6-93AF-4DB8-9C6B-D6C7DFDC589F}" vid="{4A3C46E8-61CC-4603-A589-7422A47A8E4A}"/>
+      <thm15:themeFamily xmlns="" xmlns:thm15="http://schemas.microsoft.com/office/thememl/2012/main" name="Office Theme" id="{62F939B6-93AF-4DB8-9C6B-D6C7DFDC589F}" vid="{4A3C46E8-61CC-4603-A589-7422A47A8E4A}"/>
     </a:ext>
   </a:extLst>
 </a:theme>

</xml_diff>

<commit_message>
change bonding sheet logic
</commit_message>
<xml_diff>
--- a/PMSClient/Resource/DocTemplate/Reports/BondingSheet.docx
+++ b/PMSClient/Resource/DocTemplate/Reports/BondingSheet.docx
@@ -56,8 +56,8 @@
         <w:tblLook w:val="04A0"/>
       </w:tblPr>
       <w:tblGrid>
-        <w:gridCol w:w="675"/>
-        <w:gridCol w:w="1418"/>
+        <w:gridCol w:w="535"/>
+        <w:gridCol w:w="1558"/>
         <w:gridCol w:w="3266"/>
         <w:gridCol w:w="1668"/>
         <w:gridCol w:w="906"/>
@@ -73,20 +73,20 @@
       <w:tr>
         <w:tc>
           <w:tcPr>
-            <w:tcW w:w="216" w:type="pct"/>
-          </w:tcPr>
-          <w:p>
-            <w:pPr>
-              <w:jc w:val="center"/>
-              <w:rPr>
-                <w:rFonts w:asciiTheme="minorEastAsia" w:hAnsiTheme="minorEastAsia"/>
-              </w:rPr>
-            </w:pPr>
-          </w:p>
-        </w:tc>
-        <w:tc>
-          <w:tcPr>
-            <w:tcW w:w="454" w:type="pct"/>
+            <w:tcW w:w="171" w:type="pct"/>
+          </w:tcPr>
+          <w:p>
+            <w:pPr>
+              <w:jc w:val="center"/>
+              <w:rPr>
+                <w:rFonts w:asciiTheme="minorEastAsia" w:hAnsiTheme="minorEastAsia"/>
+              </w:rPr>
+            </w:pPr>
+          </w:p>
+        </w:tc>
+        <w:tc>
+          <w:tcPr>
+            <w:tcW w:w="499" w:type="pct"/>
           </w:tcPr>
           <w:p>
             <w:pPr>
@@ -307,21 +307,21 @@
       <w:tr>
         <w:tc>
           <w:tcPr>
-            <w:tcW w:w="216" w:type="pct"/>
-          </w:tcPr>
-          <w:p>
-            <w:pPr>
-              <w:jc w:val="center"/>
-              <w:rPr>
-                <w:rFonts w:asciiTheme="minorEastAsia" w:hAnsiTheme="minorEastAsia"/>
-                <w:sz w:val="22"/>
-              </w:rPr>
-            </w:pPr>
-          </w:p>
-        </w:tc>
-        <w:tc>
-          <w:tcPr>
-            <w:tcW w:w="454" w:type="pct"/>
+            <w:tcW w:w="171" w:type="pct"/>
+          </w:tcPr>
+          <w:p>
+            <w:pPr>
+              <w:jc w:val="center"/>
+              <w:rPr>
+                <w:rFonts w:asciiTheme="minorEastAsia" w:hAnsiTheme="minorEastAsia"/>
+                <w:sz w:val="22"/>
+              </w:rPr>
+            </w:pPr>
+          </w:p>
+        </w:tc>
+        <w:tc>
+          <w:tcPr>
+            <w:tcW w:w="499" w:type="pct"/>
           </w:tcPr>
           <w:p>
             <w:pPr>
@@ -475,6 +475,41 @@
                 <w:sz w:val="22"/>
               </w:rPr>
             </w:pPr>
+            <w:r>
+              <w:rPr>
+                <w:rFonts w:asciiTheme="minorEastAsia" w:hAnsiTheme="minorEastAsia"/>
+                <w:sz w:val="22"/>
+              </w:rPr>
+              <w:t>□</w:t>
+            </w:r>
+            <w:r>
+              <w:rPr>
+                <w:rFonts w:asciiTheme="minorEastAsia" w:hAnsiTheme="minorEastAsia"/>
+                <w:sz w:val="22"/>
+              </w:rPr>
+              <w:t>缺</w:t>
+            </w:r>
+            <w:r>
+              <w:rPr>
+                <w:rFonts w:asciiTheme="minorEastAsia" w:hAnsiTheme="minorEastAsia" w:hint="eastAsia"/>
+                <w:sz w:val="22"/>
+              </w:rPr>
+              <w:t xml:space="preserve"> </w:t>
+            </w:r>
+            <w:r>
+              <w:rPr>
+                <w:rFonts w:asciiTheme="minorEastAsia" w:hAnsiTheme="minorEastAsia" w:hint="eastAsia"/>
+                <w:sz w:val="22"/>
+              </w:rPr>
+              <w:t>□</w:t>
+            </w:r>
+            <w:r>
+              <w:rPr>
+                <w:rFonts w:asciiTheme="minorEastAsia" w:hAnsiTheme="minorEastAsia" w:hint="eastAsia"/>
+                <w:sz w:val="22"/>
+              </w:rPr>
+              <w:t>裂</w:t>
+            </w:r>
           </w:p>
         </w:tc>
       </w:tr>
@@ -1154,7 +1189,7 @@
   <a:extraClrSchemeLst/>
   <a:extLst>
     <a:ext uri="{05A4C25C-085E-4340-85A3-A5531E510DB2}">
-      <thm15:themeFamily xmlns="" xmlns:thm15="http://schemas.microsoft.com/office/thememl/2012/main" name="Office Theme" id="{62F939B6-93AF-4DB8-9C6B-D6C7DFDC589F}" vid="{4A3C46E8-61CC-4603-A589-7422A47A8E4A}"/>
+      <thm15:themeFamily xmlns:thm15="http://schemas.microsoft.com/office/thememl/2012/main" xmlns="" name="Office Theme" id="{62F939B6-93AF-4DB8-9C6B-D6C7DFDC589F}" vid="{4A3C46E8-61CC-4603-A589-7422A47A8E4A}"/>
     </a:ext>
   </a:extLst>
 </a:theme>

</xml_diff>

<commit_message>
add precaution measures to plan edit
</commit_message>
<xml_diff>
--- a/PMSClient/Resource/DocTemplate/Reports/BondingSheet.docx
+++ b/PMSClient/Resource/DocTemplate/Reports/BondingSheet.docx
@@ -254,75 +254,54 @@
                 <w:b/>
               </w:rPr>
             </w:pPr>
+          </w:p>
+        </w:tc>
+        <w:tc>
+          <w:tcPr>
+            <w:tcW w:w="244" w:type="pct"/>
+          </w:tcPr>
+          <w:p>
+            <w:pPr>
+              <w:jc w:val="center"/>
+              <w:rPr>
+                <w:rFonts w:asciiTheme="minorEastAsia" w:hAnsiTheme="minorEastAsia"/>
+                <w:b/>
+              </w:rPr>
+            </w:pPr>
+          </w:p>
+        </w:tc>
+        <w:tc>
+          <w:tcPr>
+            <w:tcW w:w="244" w:type="pct"/>
+          </w:tcPr>
+          <w:p>
+            <w:pPr>
+              <w:jc w:val="center"/>
+              <w:rPr>
+                <w:rFonts w:asciiTheme="minorEastAsia" w:hAnsiTheme="minorEastAsia"/>
+                <w:b/>
+              </w:rPr>
+            </w:pPr>
+          </w:p>
+        </w:tc>
+        <w:tc>
+          <w:tcPr>
+            <w:tcW w:w="244" w:type="pct"/>
+          </w:tcPr>
+          <w:p>
+            <w:pPr>
+              <w:jc w:val="center"/>
+              <w:rPr>
+                <w:rFonts w:asciiTheme="minorEastAsia" w:hAnsiTheme="minorEastAsia"/>
+                <w:b/>
+              </w:rPr>
+            </w:pPr>
             <w:r>
               <w:rPr>
-                <w:rFonts w:asciiTheme="minorEastAsia" w:hAnsiTheme="minorEastAsia"/>
-                <w:b/>
-              </w:rPr>
-              <w:t>5</w:t>
-            </w:r>
-          </w:p>
-        </w:tc>
-        <w:tc>
-          <w:tcPr>
-            <w:tcW w:w="244" w:type="pct"/>
-          </w:tcPr>
-          <w:p>
-            <w:pPr>
-              <w:jc w:val="center"/>
-              <w:rPr>
-                <w:rFonts w:asciiTheme="minorEastAsia" w:hAnsiTheme="minorEastAsia"/>
-                <w:b/>
-              </w:rPr>
-            </w:pPr>
-            <w:r>
-              <w:rPr>
-                <w:rFonts w:asciiTheme="minorEastAsia" w:hAnsiTheme="minorEastAsia"/>
-                <w:b/>
-              </w:rPr>
-              <w:t>6</w:t>
-            </w:r>
-          </w:p>
-        </w:tc>
-        <w:tc>
-          <w:tcPr>
-            <w:tcW w:w="244" w:type="pct"/>
-          </w:tcPr>
-          <w:p>
-            <w:pPr>
-              <w:jc w:val="center"/>
-              <w:rPr>
-                <w:rFonts w:asciiTheme="minorEastAsia" w:hAnsiTheme="minorEastAsia"/>
-                <w:b/>
-              </w:rPr>
-            </w:pPr>
-            <w:r>
-              <w:rPr>
-                <w:rFonts w:asciiTheme="minorEastAsia" w:hAnsiTheme="minorEastAsia"/>
-                <w:b/>
-              </w:rPr>
-              <w:t>7</w:t>
-            </w:r>
-          </w:p>
-        </w:tc>
-        <w:tc>
-          <w:tcPr>
-            <w:tcW w:w="244" w:type="pct"/>
-          </w:tcPr>
-          <w:p>
-            <w:pPr>
-              <w:jc w:val="center"/>
-              <w:rPr>
-                <w:rFonts w:asciiTheme="minorEastAsia" w:hAnsiTheme="minorEastAsia"/>
-                <w:b/>
-              </w:rPr>
-            </w:pPr>
-            <w:r>
-              <w:rPr>
-                <w:rFonts w:asciiTheme="minorEastAsia" w:hAnsiTheme="minorEastAsia"/>
-                <w:b/>
-              </w:rPr>
-              <w:t>8</w:t>
+                <w:rFonts w:asciiTheme="minorEastAsia" w:hAnsiTheme="minorEastAsia" w:hint="eastAsia"/>
+                <w:b/>
+              </w:rPr>
+              <w:t>焊合</w:t>
             </w:r>
           </w:p>
         </w:tc>
@@ -368,14 +347,14 @@
 
 <file path=word/endnotes.xml><?xml version="1.0" encoding="utf-8"?>
 <w:endnotes xmlns:ve="http://schemas.openxmlformats.org/markup-compatibility/2006" xmlns:o="urn:schemas-microsoft-com:office:office" xmlns:r="http://schemas.openxmlformats.org/officeDocument/2006/relationships" xmlns:m="http://schemas.openxmlformats.org/officeDocument/2006/math" xmlns:v="urn:schemas-microsoft-com:vml" xmlns:wp="http://schemas.openxmlformats.org/drawingml/2006/wordprocessingDrawing" xmlns:w10="urn:schemas-microsoft-com:office:word" xmlns:w="http://schemas.openxmlformats.org/wordprocessingml/2006/main" xmlns:wne="http://schemas.microsoft.com/office/word/2006/wordml">
-  <w:endnote w:type="separator" w:id="0">
+  <w:endnote w:type="separator" w:id="-1">
     <w:p>
       <w:r>
         <w:separator/>
       </w:r>
     </w:p>
   </w:endnote>
-  <w:endnote w:type="continuationSeparator" w:id="1">
+  <w:endnote w:type="continuationSeparator" w:id="0">
     <w:p>
       <w:r>
         <w:continuationSeparator/>
@@ -387,14 +366,14 @@
 
 <file path=word/footnotes.xml><?xml version="1.0" encoding="utf-8"?>
 <w:footnotes xmlns:ve="http://schemas.openxmlformats.org/markup-compatibility/2006" xmlns:o="urn:schemas-microsoft-com:office:office" xmlns:r="http://schemas.openxmlformats.org/officeDocument/2006/relationships" xmlns:m="http://schemas.openxmlformats.org/officeDocument/2006/math" xmlns:v="urn:schemas-microsoft-com:vml" xmlns:wp="http://schemas.openxmlformats.org/drawingml/2006/wordprocessingDrawing" xmlns:w10="urn:schemas-microsoft-com:office:word" xmlns:w="http://schemas.openxmlformats.org/wordprocessingml/2006/main" xmlns:wne="http://schemas.microsoft.com/office/word/2006/wordml">
-  <w:footnote w:type="separator" w:id="0">
+  <w:footnote w:type="separator" w:id="-1">
     <w:p>
       <w:r>
         <w:separator/>
       </w:r>
     </w:p>
   </w:footnote>
-  <w:footnote w:type="continuationSeparator" w:id="1">
+  <w:footnote w:type="continuationSeparator" w:id="0">
     <w:p>
       <w:r>
         <w:continuationSeparator/>
@@ -1024,7 +1003,7 @@
   <a:extraClrSchemeLst/>
   <a:extLst>
     <a:ext uri="{05A4C25C-085E-4340-85A3-A5531E510DB2}">
-      <thm15:themeFamily xmlns="" xmlns:thm15="http://schemas.microsoft.com/office/thememl/2012/main" name="Office Theme" id="{62F939B6-93AF-4DB8-9C6B-D6C7DFDC589F}" vid="{4A3C46E8-61CC-4603-A589-7422A47A8E4A}"/>
+      <thm15:themeFamily xmlns:thm15="http://schemas.microsoft.com/office/thememl/2012/main" xmlns="" name="Office Theme" id="{62F939B6-93AF-4DB8-9C6B-D6C7DFDC589F}" vid="{4A3C46E8-61CC-4603-A589-7422A47A8E4A}"/>
     </a:ext>
   </a:extLst>
 </a:theme>

</xml_diff>

<commit_message>
add weldingrate to dal and service
</commit_message>
<xml_diff>
--- a/PMSClient/Resource/DocTemplate/Reports/BondingSheet.docx
+++ b/PMSClient/Resource/DocTemplate/Reports/BondingSheet.docx
@@ -30,7 +30,21 @@
           <w:rFonts w:asciiTheme="minorHAnsi" w:eastAsiaTheme="minorHAnsi" w:hAnsiTheme="minorHAnsi" w:hint="eastAsia"/>
           <w:sz w:val="28"/>
         </w:rPr>
-        <w:t>-日期</w:t>
+        <w:t>-</w:t>
+      </w:r>
+      <w:r>
+        <w:rPr>
+          <w:rFonts w:asciiTheme="minorHAnsi" w:eastAsiaTheme="minorHAnsi" w:hAnsiTheme="minorHAnsi" w:hint="eastAsia"/>
+          <w:sz w:val="28"/>
+        </w:rPr>
+        <w:t>创建</w:t>
+      </w:r>
+      <w:r>
+        <w:rPr>
+          <w:rFonts w:asciiTheme="minorHAnsi" w:eastAsiaTheme="minorHAnsi" w:hAnsiTheme="minorHAnsi" w:hint="eastAsia"/>
+          <w:sz w:val="28"/>
+        </w:rPr>
+        <w:t>日期</w:t>
       </w:r>
       <w:r>
         <w:rPr>
@@ -347,14 +361,14 @@
 
 <file path=word/endnotes.xml><?xml version="1.0" encoding="utf-8"?>
 <w:endnotes xmlns:ve="http://schemas.openxmlformats.org/markup-compatibility/2006" xmlns:o="urn:schemas-microsoft-com:office:office" xmlns:r="http://schemas.openxmlformats.org/officeDocument/2006/relationships" xmlns:m="http://schemas.openxmlformats.org/officeDocument/2006/math" xmlns:v="urn:schemas-microsoft-com:vml" xmlns:wp="http://schemas.openxmlformats.org/drawingml/2006/wordprocessingDrawing" xmlns:w10="urn:schemas-microsoft-com:office:word" xmlns:w="http://schemas.openxmlformats.org/wordprocessingml/2006/main" xmlns:wne="http://schemas.microsoft.com/office/word/2006/wordml">
-  <w:endnote w:type="separator" w:id="-1">
+  <w:endnote w:type="separator" w:id="0">
     <w:p>
       <w:r>
         <w:separator/>
       </w:r>
     </w:p>
   </w:endnote>
-  <w:endnote w:type="continuationSeparator" w:id="0">
+  <w:endnote w:type="continuationSeparator" w:id="1">
     <w:p>
       <w:r>
         <w:continuationSeparator/>
@@ -366,14 +380,14 @@
 
 <file path=word/footnotes.xml><?xml version="1.0" encoding="utf-8"?>
 <w:footnotes xmlns:ve="http://schemas.openxmlformats.org/markup-compatibility/2006" xmlns:o="urn:schemas-microsoft-com:office:office" xmlns:r="http://schemas.openxmlformats.org/officeDocument/2006/relationships" xmlns:m="http://schemas.openxmlformats.org/officeDocument/2006/math" xmlns:v="urn:schemas-microsoft-com:vml" xmlns:wp="http://schemas.openxmlformats.org/drawingml/2006/wordprocessingDrawing" xmlns:w10="urn:schemas-microsoft-com:office:word" xmlns:w="http://schemas.openxmlformats.org/wordprocessingml/2006/main" xmlns:wne="http://schemas.microsoft.com/office/word/2006/wordml">
-  <w:footnote w:type="separator" w:id="-1">
+  <w:footnote w:type="separator" w:id="0">
     <w:p>
       <w:r>
         <w:separator/>
       </w:r>
     </w:p>
   </w:footnote>
-  <w:footnote w:type="continuationSeparator" w:id="0">
+  <w:footnote w:type="continuationSeparator" w:id="1">
     <w:p>
       <w:r>
         <w:continuationSeparator/>
@@ -1003,7 +1017,7 @@
   <a:extraClrSchemeLst/>
   <a:extLst>
     <a:ext uri="{05A4C25C-085E-4340-85A3-A5531E510DB2}">
-      <thm15:themeFamily xmlns:thm15="http://schemas.microsoft.com/office/thememl/2012/main" xmlns="" name="Office Theme" id="{62F939B6-93AF-4DB8-9C6B-D6C7DFDC589F}" vid="{4A3C46E8-61CC-4603-A589-7422A47A8E4A}"/>
+      <thm15:themeFamily xmlns="" xmlns:thm15="http://schemas.microsoft.com/office/thememl/2012/main" name="Office Theme" id="{62F939B6-93AF-4DB8-9C6B-D6C7DFDC589F}" vid="{4A3C46E8-61CC-4603-A589-7422A47A8E4A}"/>
     </a:ext>
   </a:extLst>
 </a:theme>

</xml_diff>

<commit_message>
basicly finish failure or scrapy module
</commit_message>
<xml_diff>
--- a/PMSClient/Resource/DocTemplate/Reports/BondingSheet.docx
+++ b/PMSClient/Resource/DocTemplate/Reports/BondingSheet.docx
@@ -69,20 +69,20 @@
         <w:tblLook w:val="04A0"/>
       </w:tblPr>
       <w:tblGrid>
-        <w:gridCol w:w="485"/>
-        <w:gridCol w:w="1409"/>
-        <w:gridCol w:w="2952"/>
-        <w:gridCol w:w="507"/>
-        <w:gridCol w:w="2693"/>
-        <w:gridCol w:w="763"/>
-        <w:gridCol w:w="762"/>
-        <w:gridCol w:w="762"/>
-        <w:gridCol w:w="762"/>
-        <w:gridCol w:w="762"/>
-        <w:gridCol w:w="762"/>
-        <w:gridCol w:w="762"/>
-        <w:gridCol w:w="762"/>
-        <w:gridCol w:w="1471"/>
+        <w:gridCol w:w="484"/>
+        <w:gridCol w:w="1408"/>
+        <w:gridCol w:w="2951"/>
+        <w:gridCol w:w="506"/>
+        <w:gridCol w:w="2692"/>
+        <w:gridCol w:w="831"/>
+        <w:gridCol w:w="831"/>
+        <w:gridCol w:w="831"/>
+        <w:gridCol w:w="831"/>
+        <w:gridCol w:w="831"/>
+        <w:gridCol w:w="831"/>
+        <w:gridCol w:w="831"/>
+        <w:gridCol w:w="878"/>
+        <w:gridCol w:w="878"/>
       </w:tblGrid>
       <w:tr>
         <w:tc>
@@ -174,7 +174,7 @@
         </w:tc>
         <w:tc>
           <w:tcPr>
-            <w:tcW w:w="244" w:type="pct"/>
+            <w:tcW w:w="266" w:type="pct"/>
           </w:tcPr>
           <w:p>
             <w:pPr>
@@ -195,7 +195,7 @@
         </w:tc>
         <w:tc>
           <w:tcPr>
-            <w:tcW w:w="244" w:type="pct"/>
+            <w:tcW w:w="266" w:type="pct"/>
           </w:tcPr>
           <w:p>
             <w:pPr>
@@ -216,7 +216,7 @@
         </w:tc>
         <w:tc>
           <w:tcPr>
-            <w:tcW w:w="244" w:type="pct"/>
+            <w:tcW w:w="266" w:type="pct"/>
           </w:tcPr>
           <w:p>
             <w:pPr>
@@ -237,7 +237,7 @@
         </w:tc>
         <w:tc>
           <w:tcPr>
-            <w:tcW w:w="244" w:type="pct"/>
+            <w:tcW w:w="266" w:type="pct"/>
           </w:tcPr>
           <w:p>
             <w:pPr>
@@ -258,7 +258,7 @@
         </w:tc>
         <w:tc>
           <w:tcPr>
-            <w:tcW w:w="244" w:type="pct"/>
+            <w:tcW w:w="266" w:type="pct"/>
           </w:tcPr>
           <w:p>
             <w:pPr>
@@ -272,28 +272,7 @@
         </w:tc>
         <w:tc>
           <w:tcPr>
-            <w:tcW w:w="244" w:type="pct"/>
-          </w:tcPr>
-          <w:p>
-            <w:pPr>
-              <w:jc w:val="center"/>
-              <w:rPr>
-                <w:rFonts w:asciiTheme="minorEastAsia" w:hAnsiTheme="minorEastAsia"/>
-                <w:b/>
-              </w:rPr>
-            </w:pPr>
-            <w:r>
-              <w:rPr>
-                <w:rFonts w:asciiTheme="minorEastAsia" w:hAnsiTheme="minorEastAsia" w:hint="eastAsia"/>
-                <w:b/>
-              </w:rPr>
-              <w:t>温度</w:t>
-            </w:r>
-          </w:p>
-        </w:tc>
-        <w:tc>
-          <w:tcPr>
-            <w:tcW w:w="244" w:type="pct"/>
+            <w:tcW w:w="266" w:type="pct"/>
           </w:tcPr>
           <w:p>
             <w:pPr>
@@ -314,7 +293,7 @@
         </w:tc>
         <w:tc>
           <w:tcPr>
-            <w:tcW w:w="244" w:type="pct"/>
+            <w:tcW w:w="266" w:type="pct"/>
           </w:tcPr>
           <w:p>
             <w:pPr>
@@ -335,7 +314,7 @@
         </w:tc>
         <w:tc>
           <w:tcPr>
-            <w:tcW w:w="471" w:type="pct"/>
+            <w:tcW w:w="281" w:type="pct"/>
           </w:tcPr>
           <w:p>
             <w:pPr>
@@ -347,10 +326,31 @@
             </w:pPr>
             <w:r>
               <w:rPr>
-                <w:rFonts w:asciiTheme="minorEastAsia" w:hAnsiTheme="minorEastAsia" w:hint="eastAsia"/>
-                <w:b/>
-              </w:rPr>
-              <w:t>缺陷</w:t>
+                <w:rFonts w:asciiTheme="minorEastAsia" w:hAnsiTheme="minorEastAsia"/>
+                <w:b/>
+              </w:rPr>
+              <w:t>缺</w:t>
+            </w:r>
+          </w:p>
+        </w:tc>
+        <w:tc>
+          <w:tcPr>
+            <w:tcW w:w="281" w:type="pct"/>
+          </w:tcPr>
+          <w:p>
+            <w:pPr>
+              <w:jc w:val="center"/>
+              <w:rPr>
+                <w:rFonts w:asciiTheme="minorEastAsia" w:hAnsiTheme="minorEastAsia"/>
+                <w:b/>
+              </w:rPr>
+            </w:pPr>
+            <w:r>
+              <w:rPr>
+                <w:rFonts w:asciiTheme="minorEastAsia" w:hAnsiTheme="minorEastAsia"/>
+                <w:b/>
+              </w:rPr>
+              <w:t>裂</w:t>
             </w:r>
           </w:p>
         </w:tc>

</xml_diff>

<commit_message>
change bonding record sheet and add quick labels for record test
</commit_message>
<xml_diff>
--- a/PMSClient/Resource/DocTemplate/Reports/BondingSheet.docx
+++ b/PMSClient/Resource/DocTemplate/Reports/BondingSheet.docx
@@ -69,11 +69,12 @@
         <w:tblLook w:val="04A0"/>
       </w:tblPr>
       <w:tblGrid>
-        <w:gridCol w:w="484"/>
-        <w:gridCol w:w="1408"/>
-        <w:gridCol w:w="2951"/>
-        <w:gridCol w:w="506"/>
-        <w:gridCol w:w="2692"/>
+        <w:gridCol w:w="483"/>
+        <w:gridCol w:w="1404"/>
+        <w:gridCol w:w="2945"/>
+        <w:gridCol w:w="412"/>
+        <w:gridCol w:w="412"/>
+        <w:gridCol w:w="2401"/>
         <w:gridCol w:w="831"/>
         <w:gridCol w:w="831"/>
         <w:gridCol w:w="831"/>
@@ -82,7 +83,7 @@
         <w:gridCol w:w="831"/>
         <w:gridCol w:w="831"/>
         <w:gridCol w:w="878"/>
-        <w:gridCol w:w="878"/>
+        <w:gridCol w:w="862"/>
       </w:tblGrid>
       <w:tr>
         <w:tc>
@@ -101,7 +102,7 @@
         </w:tc>
         <w:tc>
           <w:tcPr>
-            <w:tcW w:w="451" w:type="pct"/>
+            <w:tcW w:w="450" w:type="pct"/>
           </w:tcPr>
           <w:p>
             <w:pPr>
@@ -121,7 +122,7 @@
         </w:tc>
         <w:tc>
           <w:tcPr>
-            <w:tcW w:w="945" w:type="pct"/>
+            <w:tcW w:w="943" w:type="pct"/>
           </w:tcPr>
           <w:p>
             <w:pPr>
@@ -141,20 +142,33 @@
         </w:tc>
         <w:tc>
           <w:tcPr>
-            <w:tcW w:w="162" w:type="pct"/>
-          </w:tcPr>
-          <w:p>
-            <w:pPr>
-              <w:rPr>
-                <w:rFonts w:asciiTheme="minorEastAsia" w:hAnsiTheme="minorEastAsia"/>
-                <w:b/>
-              </w:rPr>
-            </w:pPr>
-          </w:p>
-        </w:tc>
-        <w:tc>
-          <w:tcPr>
-            <w:tcW w:w="862" w:type="pct"/>
+            <w:tcW w:w="132" w:type="pct"/>
+          </w:tcPr>
+          <w:p>
+            <w:pPr>
+              <w:rPr>
+                <w:rFonts w:asciiTheme="minorEastAsia" w:hAnsiTheme="minorEastAsia"/>
+                <w:b/>
+              </w:rPr>
+            </w:pPr>
+          </w:p>
+        </w:tc>
+        <w:tc>
+          <w:tcPr>
+            <w:tcW w:w="132" w:type="pct"/>
+          </w:tcPr>
+          <w:p>
+            <w:pPr>
+              <w:rPr>
+                <w:rFonts w:asciiTheme="minorEastAsia" w:hAnsiTheme="minorEastAsia"/>
+                <w:b/>
+              </w:rPr>
+            </w:pPr>
+          </w:p>
+        </w:tc>
+        <w:tc>
+          <w:tcPr>
+            <w:tcW w:w="769" w:type="pct"/>
           </w:tcPr>
           <w:p>
             <w:pPr>
@@ -335,7 +349,7 @@
         </w:tc>
         <w:tc>
           <w:tcPr>
-            <w:tcW w:w="281" w:type="pct"/>
+            <w:tcW w:w="278" w:type="pct"/>
           </w:tcPr>
           <w:p>
             <w:pPr>
@@ -364,6 +378,7 @@
       </w:pPr>
     </w:p>
     <w:sectPr>
+      <w:footerReference w:type="default" r:id="rId6"/>
       <w:pgSz w:w="16838" w:h="11906" w:orient="landscape"/>
       <w:pgMar w:top="720" w:right="720" w:bottom="720" w:left="720" w:header="851" w:footer="992" w:gutter="0"/>
       <w:cols w:space="425"/>
@@ -390,6 +405,26 @@
     </w:p>
   </w:endnote>
 </w:endnotes>
+</file>
+
+<file path=word/footer1.xml><?xml version="1.0" encoding="utf-8"?>
+<w:ftr xmlns:ve="http://schemas.openxmlformats.org/markup-compatibility/2006" xmlns:o="urn:schemas-microsoft-com:office:office" xmlns:r="http://schemas.openxmlformats.org/officeDocument/2006/relationships" xmlns:m="http://schemas.openxmlformats.org/officeDocument/2006/math" xmlns:v="urn:schemas-microsoft-com:vml" xmlns:wp="http://schemas.openxmlformats.org/drawingml/2006/wordprocessingDrawing" xmlns:w10="urn:schemas-microsoft-com:office:word" xmlns:w="http://schemas.openxmlformats.org/wordprocessingml/2006/main" xmlns:wne="http://schemas.microsoft.com/office/word/2006/wordml">
+  <w:p>
+    <w:pPr>
+      <w:pStyle w:val="a7"/>
+    </w:pPr>
+    <w:r>
+      <w:rPr>
+        <w:rFonts w:asciiTheme="minorEastAsia" w:hAnsiTheme="minorEastAsia" w:hint="eastAsia"/>
+        <w:b/>
+        <w:kern w:val="0"/>
+        <w:sz w:val="20"/>
+        <w:szCs w:val="20"/>
+      </w:rPr>
+      <w:t>★表示新背板</w:t>
+    </w:r>
+  </w:p>
+</w:ftr>
 </file>
 
 <file path=word/footnotes.xml><?xml version="1.0" encoding="utf-8"?>
@@ -1031,7 +1066,7 @@
   <a:extraClrSchemeLst/>
   <a:extLst>
     <a:ext uri="{05A4C25C-085E-4340-85A3-A5531E510DB2}">
-      <thm15:themeFamily xmlns:thm15="http://schemas.microsoft.com/office/thememl/2012/main" xmlns="" name="Office Theme" id="{62F939B6-93AF-4DB8-9C6B-D6C7DFDC589F}" vid="{4A3C46E8-61CC-4603-A589-7422A47A8E4A}"/>
+      <thm15:themeFamily xmlns="" xmlns:thm15="http://schemas.microsoft.com/office/thememl/2012/main" name="Office Theme" id="{62F939B6-93AF-4DB8-9C6B-D6C7DFDC589F}" vid="{4A3C46E8-61CC-4603-A589-7422A47A8E4A}"/>
     </a:ext>
   </a:extLst>
 </a:theme>

</xml_diff>

<commit_message>
start to modify pms cast divsion
</commit_message>
<xml_diff>
--- a/PMSClient/Resource/DocTemplate/Reports/BondingSheet.docx
+++ b/PMSClient/Resource/DocTemplate/Reports/BondingSheet.docx
@@ -1,6 +1,6 @@
 
 <file path=word/document.xml><?xml version="1.0" encoding="utf-8"?>
-<w:document xmlns:ve="http://schemas.openxmlformats.org/markup-compatibility/2006" xmlns:o="urn:schemas-microsoft-com:office:office" xmlns:r="http://schemas.openxmlformats.org/officeDocument/2006/relationships" xmlns:m="http://schemas.openxmlformats.org/officeDocument/2006/math" xmlns:v="urn:schemas-microsoft-com:vml" xmlns:wp="http://schemas.openxmlformats.org/drawingml/2006/wordprocessingDrawing" xmlns:w10="urn:schemas-microsoft-com:office:word" xmlns:w="http://schemas.openxmlformats.org/wordprocessingml/2006/main" xmlns:wne="http://schemas.microsoft.com/office/word/2006/wordml">
+<w:document xmlns:wpc="http://schemas.microsoft.com/office/word/2010/wordprocessingCanvas" xmlns:cx="http://schemas.microsoft.com/office/drawing/2014/chartex" xmlns:cx1="http://schemas.microsoft.com/office/drawing/2015/9/8/chartex" xmlns:cx2="http://schemas.microsoft.com/office/drawing/2015/10/21/chartex" xmlns:cx3="http://schemas.microsoft.com/office/drawing/2016/5/9/chartex" xmlns:cx4="http://schemas.microsoft.com/office/drawing/2016/5/10/chartex" xmlns:cx5="http://schemas.microsoft.com/office/drawing/2016/5/11/chartex" xmlns:cx6="http://schemas.microsoft.com/office/drawing/2016/5/12/chartex" xmlns:cx7="http://schemas.microsoft.com/office/drawing/2016/5/13/chartex" xmlns:cx8="http://schemas.microsoft.com/office/drawing/2016/5/14/chartex" xmlns:mc="http://schemas.openxmlformats.org/markup-compatibility/2006" xmlns:aink="http://schemas.microsoft.com/office/drawing/2016/ink" xmlns:am3d="http://schemas.microsoft.com/office/drawing/2017/model3d" xmlns:o="urn:schemas-microsoft-com:office:office" xmlns:r="http://schemas.openxmlformats.org/officeDocument/2006/relationships" xmlns:m="http://schemas.openxmlformats.org/officeDocument/2006/math" xmlns:v="urn:schemas-microsoft-com:vml" xmlns:wp14="http://schemas.microsoft.com/office/word/2010/wordprocessingDrawing" xmlns:wp="http://schemas.openxmlformats.org/drawingml/2006/wordprocessingDrawing" xmlns:w10="urn:schemas-microsoft-com:office:word" xmlns:w="http://schemas.openxmlformats.org/wordprocessingml/2006/main" xmlns:w14="http://schemas.microsoft.com/office/word/2010/wordml" xmlns:w15="http://schemas.microsoft.com/office/word/2012/wordml" xmlns:w16cid="http://schemas.microsoft.com/office/word/2016/wordml/cid" xmlns:w16se="http://schemas.microsoft.com/office/word/2015/wordml/symex" xmlns:wpg="http://schemas.microsoft.com/office/word/2010/wordprocessingGroup" xmlns:wpi="http://schemas.microsoft.com/office/word/2010/wordprocessingInk" xmlns:wne="http://schemas.microsoft.com/office/word/2006/wordml" xmlns:wps="http://schemas.microsoft.com/office/word/2010/wordprocessingShape" mc:Ignorable="w14 w15 w16se w16cid wp14">
   <w:body>
     <w:p>
       <w:pPr>
@@ -55,6 +55,11 @@
       </w:r>
     </w:p>
     <w:p>
+      <w:pPr>
+        <w:rPr>
+          <w:rFonts w:hint="eastAsia"/>
+        </w:rPr>
+      </w:pPr>
       <w:r>
         <w:rPr>
           <w:rFonts w:asciiTheme="minorEastAsia" w:hAnsiTheme="minorEastAsia" w:hint="eastAsia"/>
@@ -66,12 +71,53 @@
         <w:t xml:space="preserve">★表示新背板     </w:t>
       </w:r>
       <w:r>
-        <w:t>取下压块时的温度:A=[       ]℃,B=[      ]℃</w:t>
+        <w:rPr>
+          <w:rFonts w:hint="eastAsia"/>
+        </w:rPr>
+        <w:t>开始加热时间：</w:t>
+      </w:r>
+      <w:r>
+        <w:rPr>
+          <w:rFonts w:hint="eastAsia"/>
+          <w:u w:val="single"/>
+        </w:rPr>
+        <w:t xml:space="preserve"> </w:t>
+      </w:r>
+      <w:r>
+        <w:rPr>
+          <w:u w:val="single"/>
+        </w:rPr>
+        <w:t xml:space="preserve">             </w:t>
+      </w:r>
+      <w:r>
+        <w:rPr>
+          <w:rFonts w:hint="eastAsia"/>
+        </w:rPr>
+        <w:t>开始焊接</w:t>
+      </w:r>
+      <w:r>
+        <w:rPr>
+          <w:rFonts w:hint="eastAsia"/>
+        </w:rPr>
+        <w:t>时间：</w:t>
+      </w:r>
+      <w:r>
+        <w:rPr>
+          <w:rFonts w:hint="eastAsia"/>
+          <w:u w:val="single"/>
+        </w:rPr>
+        <w:t xml:space="preserve"> </w:t>
+      </w:r>
+      <w:r>
+        <w:rPr>
+          <w:u w:val="single"/>
+        </w:rPr>
+        <w:t xml:space="preserve">             </w:t>
       </w:r>
     </w:p>
     <w:tbl>
       <w:tblPr>
-        <w:tblStyle w:val="a5"/>
+        <w:tblStyle w:val="a6"/>
         <w:tblW w:w="5000" w:type="pct"/>
         <w:tblBorders>
           <w:top w:val="single" w:sz="4" w:space="0" w:color="auto"/>
@@ -81,7 +127,7 @@
           <w:insideH w:val="single" w:sz="4" w:space="0" w:color="auto"/>
           <w:insideV w:val="single" w:sz="4" w:space="0" w:color="auto"/>
         </w:tblBorders>
-        <w:tblLook w:val="04A0"/>
+        <w:tblLook w:val="04A0" w:firstRow="1" w:lastRow="0" w:firstColumn="1" w:lastColumn="0" w:noHBand="0" w:noVBand="1"/>
       </w:tblPr>
       <w:tblGrid>
         <w:gridCol w:w="483"/>
@@ -318,6 +364,15 @@
                 <w:b/>
               </w:rPr>
             </w:pPr>
+            <w:r>
+              <w:rPr>
+                <w:rFonts w:asciiTheme="minorEastAsia" w:hAnsiTheme="minorEastAsia" w:hint="eastAsia"/>
+                <w:b/>
+              </w:rPr>
+              <w:t>空腔</w:t>
+            </w:r>
+            <w:bookmarkStart w:id="0" w:name="_GoBack"/>
+            <w:bookmarkEnd w:id="0"/>
           </w:p>
         </w:tc>
         <w:tc>
@@ -403,15 +458,15 @@
 </file>
 
 <file path=word/endnotes.xml><?xml version="1.0" encoding="utf-8"?>
-<w:endnotes xmlns:ve="http://schemas.openxmlformats.org/markup-compatibility/2006" xmlns:o="urn:schemas-microsoft-com:office:office" xmlns:r="http://schemas.openxmlformats.org/officeDocument/2006/relationships" xmlns:m="http://schemas.openxmlformats.org/officeDocument/2006/math" xmlns:v="urn:schemas-microsoft-com:vml" xmlns:wp="http://schemas.openxmlformats.org/drawingml/2006/wordprocessingDrawing" xmlns:w10="urn:schemas-microsoft-com:office:word" xmlns:w="http://schemas.openxmlformats.org/wordprocessingml/2006/main" xmlns:wne="http://schemas.microsoft.com/office/word/2006/wordml">
-  <w:endnote w:type="separator" w:id="0">
+<w:endnotes xmlns:wpc="http://schemas.microsoft.com/office/word/2010/wordprocessingCanvas" xmlns:cx="http://schemas.microsoft.com/office/drawing/2014/chartex" xmlns:cx1="http://schemas.microsoft.com/office/drawing/2015/9/8/chartex" xmlns:cx2="http://schemas.microsoft.com/office/drawing/2015/10/21/chartex" xmlns:cx3="http://schemas.microsoft.com/office/drawing/2016/5/9/chartex" xmlns:cx4="http://schemas.microsoft.com/office/drawing/2016/5/10/chartex" xmlns:cx5="http://schemas.microsoft.com/office/drawing/2016/5/11/chartex" xmlns:cx6="http://schemas.microsoft.com/office/drawing/2016/5/12/chartex" xmlns:cx7="http://schemas.microsoft.com/office/drawing/2016/5/13/chartex" xmlns:cx8="http://schemas.microsoft.com/office/drawing/2016/5/14/chartex" xmlns:mc="http://schemas.openxmlformats.org/markup-compatibility/2006" xmlns:aink="http://schemas.microsoft.com/office/drawing/2016/ink" xmlns:am3d="http://schemas.microsoft.com/office/drawing/2017/model3d" xmlns:o="urn:schemas-microsoft-com:office:office" xmlns:r="http://schemas.openxmlformats.org/officeDocument/2006/relationships" xmlns:m="http://schemas.openxmlformats.org/officeDocument/2006/math" xmlns:v="urn:schemas-microsoft-com:vml" xmlns:wp14="http://schemas.microsoft.com/office/word/2010/wordprocessingDrawing" xmlns:wp="http://schemas.openxmlformats.org/drawingml/2006/wordprocessingDrawing" xmlns:w10="urn:schemas-microsoft-com:office:word" xmlns:w="http://schemas.openxmlformats.org/wordprocessingml/2006/main" xmlns:w14="http://schemas.microsoft.com/office/word/2010/wordml" xmlns:w15="http://schemas.microsoft.com/office/word/2012/wordml" xmlns:w16cid="http://schemas.microsoft.com/office/word/2016/wordml/cid" xmlns:w16se="http://schemas.microsoft.com/office/word/2015/wordml/symex" xmlns:wpg="http://schemas.microsoft.com/office/word/2010/wordprocessingGroup" xmlns:wpi="http://schemas.microsoft.com/office/word/2010/wordprocessingInk" xmlns:wne="http://schemas.microsoft.com/office/word/2006/wordml" xmlns:wps="http://schemas.microsoft.com/office/word/2010/wordprocessingShape" mc:Ignorable="w14 w15 w16se w16cid wp14">
+  <w:endnote w:type="separator" w:id="-1">
     <w:p>
       <w:r>
         <w:separator/>
       </w:r>
     </w:p>
   </w:endnote>
-  <w:endnote w:type="continuationSeparator" w:id="1">
+  <w:endnote w:type="continuationSeparator" w:id="0">
     <w:p>
       <w:r>
         <w:continuationSeparator/>
@@ -422,15 +477,15 @@
 </file>
 
 <file path=word/footnotes.xml><?xml version="1.0" encoding="utf-8"?>
-<w:footnotes xmlns:ve="http://schemas.openxmlformats.org/markup-compatibility/2006" xmlns:o="urn:schemas-microsoft-com:office:office" xmlns:r="http://schemas.openxmlformats.org/officeDocument/2006/relationships" xmlns:m="http://schemas.openxmlformats.org/officeDocument/2006/math" xmlns:v="urn:schemas-microsoft-com:vml" xmlns:wp="http://schemas.openxmlformats.org/drawingml/2006/wordprocessingDrawing" xmlns:w10="urn:schemas-microsoft-com:office:word" xmlns:w="http://schemas.openxmlformats.org/wordprocessingml/2006/main" xmlns:wne="http://schemas.microsoft.com/office/word/2006/wordml">
-  <w:footnote w:type="separator" w:id="0">
+<w:footnotes xmlns:wpc="http://schemas.microsoft.com/office/word/2010/wordprocessingCanvas" xmlns:cx="http://schemas.microsoft.com/office/drawing/2014/chartex" xmlns:cx1="http://schemas.microsoft.com/office/drawing/2015/9/8/chartex" xmlns:cx2="http://schemas.microsoft.com/office/drawing/2015/10/21/chartex" xmlns:cx3="http://schemas.microsoft.com/office/drawing/2016/5/9/chartex" xmlns:cx4="http://schemas.microsoft.com/office/drawing/2016/5/10/chartex" xmlns:cx5="http://schemas.microsoft.com/office/drawing/2016/5/11/chartex" xmlns:cx6="http://schemas.microsoft.com/office/drawing/2016/5/12/chartex" xmlns:cx7="http://schemas.microsoft.com/office/drawing/2016/5/13/chartex" xmlns:cx8="http://schemas.microsoft.com/office/drawing/2016/5/14/chartex" xmlns:mc="http://schemas.openxmlformats.org/markup-compatibility/2006" xmlns:aink="http://schemas.microsoft.com/office/drawing/2016/ink" xmlns:am3d="http://schemas.microsoft.com/office/drawing/2017/model3d" xmlns:o="urn:schemas-microsoft-com:office:office" xmlns:r="http://schemas.openxmlformats.org/officeDocument/2006/relationships" xmlns:m="http://schemas.openxmlformats.org/officeDocument/2006/math" xmlns:v="urn:schemas-microsoft-com:vml" xmlns:wp14="http://schemas.microsoft.com/office/word/2010/wordprocessingDrawing" xmlns:wp="http://schemas.openxmlformats.org/drawingml/2006/wordprocessingDrawing" xmlns:w10="urn:schemas-microsoft-com:office:word" xmlns:w="http://schemas.openxmlformats.org/wordprocessingml/2006/main" xmlns:w14="http://schemas.microsoft.com/office/word/2010/wordml" xmlns:w15="http://schemas.microsoft.com/office/word/2012/wordml" xmlns:w16cid="http://schemas.microsoft.com/office/word/2016/wordml/cid" xmlns:w16se="http://schemas.microsoft.com/office/word/2015/wordml/symex" xmlns:wpg="http://schemas.microsoft.com/office/word/2010/wordprocessingGroup" xmlns:wpi="http://schemas.microsoft.com/office/word/2010/wordprocessingInk" xmlns:wne="http://schemas.microsoft.com/office/word/2006/wordml" xmlns:wps="http://schemas.microsoft.com/office/word/2010/wordprocessingShape" mc:Ignorable="w14 w15 w16se w16cid wp14">
+  <w:footnote w:type="separator" w:id="-1">
     <w:p>
       <w:r>
         <w:separator/>
       </w:r>
     </w:p>
   </w:footnote>
-  <w:footnote w:type="continuationSeparator" w:id="1">
+  <w:footnote w:type="continuationSeparator" w:id="0">
     <w:p>
       <w:r>
         <w:continuationSeparator/>
@@ -441,7 +496,7 @@
 </file>
 
 <file path=word/styles.xml><?xml version="1.0" encoding="utf-8"?>
-<w:styles xmlns:r="http://schemas.openxmlformats.org/officeDocument/2006/relationships" xmlns:w="http://schemas.openxmlformats.org/wordprocessingml/2006/main">
+<w:styles xmlns:mc="http://schemas.openxmlformats.org/markup-compatibility/2006" xmlns:r="http://schemas.openxmlformats.org/officeDocument/2006/relationships" xmlns:w="http://schemas.openxmlformats.org/wordprocessingml/2006/main" xmlns:w14="http://schemas.microsoft.com/office/word/2010/wordml" xmlns:w15="http://schemas.microsoft.com/office/word/2012/wordml" xmlns:w16cid="http://schemas.microsoft.com/office/word/2016/wordml/cid" xmlns:w16se="http://schemas.microsoft.com/office/word/2015/wordml/symex" mc:Ignorable="w14 w15 w16se w16cid">
   <w:docDefaults>
     <w:rPrDefault>
       <w:rPr>
@@ -454,144 +509,383 @@
     </w:rPrDefault>
     <w:pPrDefault/>
   </w:docDefaults>
-  <w:latentStyles w:defLockedState="0" w:defUIPriority="99" w:defSemiHidden="1" w:defUnhideWhenUsed="1" w:defQFormat="0" w:count="267">
-    <w:lsdException w:name="Normal" w:semiHidden="0" w:uiPriority="0" w:unhideWhenUsed="0" w:qFormat="1"/>
-    <w:lsdException w:name="heading 1" w:semiHidden="0" w:uiPriority="9" w:unhideWhenUsed="0" w:qFormat="1"/>
-    <w:lsdException w:name="heading 2" w:uiPriority="9" w:qFormat="1"/>
-    <w:lsdException w:name="heading 3" w:uiPriority="9" w:qFormat="1"/>
-    <w:lsdException w:name="heading 4" w:uiPriority="9" w:qFormat="1"/>
-    <w:lsdException w:name="heading 5" w:uiPriority="9" w:qFormat="1"/>
-    <w:lsdException w:name="heading 6" w:uiPriority="9" w:qFormat="1"/>
-    <w:lsdException w:name="heading 7" w:uiPriority="9" w:qFormat="1"/>
-    <w:lsdException w:name="heading 8" w:uiPriority="9" w:qFormat="1"/>
-    <w:lsdException w:name="heading 9" w:uiPriority="9" w:qFormat="1"/>
-    <w:lsdException w:name="toc 1" w:uiPriority="39"/>
-    <w:lsdException w:name="toc 2" w:uiPriority="39"/>
-    <w:lsdException w:name="toc 3" w:uiPriority="39"/>
-    <w:lsdException w:name="toc 4" w:uiPriority="39"/>
-    <w:lsdException w:name="toc 5" w:uiPriority="39"/>
-    <w:lsdException w:name="toc 6" w:uiPriority="39"/>
-    <w:lsdException w:name="toc 7" w:uiPriority="39"/>
-    <w:lsdException w:name="toc 8" w:uiPriority="39"/>
-    <w:lsdException w:name="toc 9" w:uiPriority="39"/>
-    <w:lsdException w:name="caption" w:uiPriority="35" w:qFormat="1"/>
-    <w:lsdException w:name="Title" w:semiHidden="0" w:uiPriority="10" w:unhideWhenUsed="0" w:qFormat="1"/>
-    <w:lsdException w:name="Default Paragraph Font" w:uiPriority="1"/>
-    <w:lsdException w:name="Subtitle" w:semiHidden="0" w:uiPriority="11" w:unhideWhenUsed="0" w:qFormat="1"/>
-    <w:lsdException w:name="Strong" w:semiHidden="0" w:uiPriority="22" w:unhideWhenUsed="0" w:qFormat="1"/>
-    <w:lsdException w:name="Emphasis" w:semiHidden="0" w:uiPriority="20" w:unhideWhenUsed="0" w:qFormat="1"/>
-    <w:lsdException w:name="Table Grid" w:semiHidden="0" w:uiPriority="39" w:unhideWhenUsed="0"/>
-    <w:lsdException w:name="Placeholder Text" w:unhideWhenUsed="0"/>
-    <w:lsdException w:name="No Spacing" w:semiHidden="0" w:uiPriority="1" w:unhideWhenUsed="0" w:qFormat="1"/>
-    <w:lsdException w:name="Light Shading" w:semiHidden="0" w:uiPriority="60" w:unhideWhenUsed="0"/>
-    <w:lsdException w:name="Light List" w:semiHidden="0" w:uiPriority="61" w:unhideWhenUsed="0"/>
-    <w:lsdException w:name="Light Grid" w:semiHidden="0" w:uiPriority="62" w:unhideWhenUsed="0"/>
-    <w:lsdException w:name="Medium Shading 1" w:semiHidden="0" w:uiPriority="63" w:unhideWhenUsed="0"/>
-    <w:lsdException w:name="Medium Shading 2" w:semiHidden="0" w:uiPriority="64" w:unhideWhenUsed="0"/>
-    <w:lsdException w:name="Medium List 1" w:semiHidden="0" w:uiPriority="65" w:unhideWhenUsed="0"/>
-    <w:lsdException w:name="Medium List 2" w:semiHidden="0" w:uiPriority="66" w:unhideWhenUsed="0"/>
-    <w:lsdException w:name="Medium Grid 1" w:semiHidden="0" w:uiPriority="67" w:unhideWhenUsed="0"/>
-    <w:lsdException w:name="Medium Grid 2" w:semiHidden="0" w:uiPriority="68" w:unhideWhenUsed="0"/>
-    <w:lsdException w:name="Medium Grid 3" w:semiHidden="0" w:uiPriority="69" w:unhideWhenUsed="0"/>
-    <w:lsdException w:name="Dark List" w:semiHidden="0" w:uiPriority="70" w:unhideWhenUsed="0"/>
-    <w:lsdException w:name="Colorful Shading" w:semiHidden="0" w:uiPriority="71" w:unhideWhenUsed="0"/>
-    <w:lsdException w:name="Colorful List" w:semiHidden="0" w:uiPriority="72" w:unhideWhenUsed="0"/>
-    <w:lsdException w:name="Colorful Grid" w:semiHidden="0" w:uiPriority="73" w:unhideWhenUsed="0"/>
-    <w:lsdException w:name="Light Shading Accent 1" w:semiHidden="0" w:uiPriority="60" w:unhideWhenUsed="0"/>
-    <w:lsdException w:name="Light List Accent 1" w:semiHidden="0" w:uiPriority="61" w:unhideWhenUsed="0"/>
-    <w:lsdException w:name="Light Grid Accent 1" w:semiHidden="0" w:uiPriority="62" w:unhideWhenUsed="0"/>
-    <w:lsdException w:name="Medium Shading 1 Accent 1" w:semiHidden="0" w:uiPriority="63" w:unhideWhenUsed="0"/>
-    <w:lsdException w:name="Medium Shading 2 Accent 1" w:semiHidden="0" w:uiPriority="64" w:unhideWhenUsed="0"/>
-    <w:lsdException w:name="Medium List 1 Accent 1" w:semiHidden="0" w:uiPriority="65" w:unhideWhenUsed="0"/>
-    <w:lsdException w:name="Revision" w:unhideWhenUsed="0"/>
-    <w:lsdException w:name="List Paragraph" w:semiHidden="0" w:uiPriority="34" w:unhideWhenUsed="0" w:qFormat="1"/>
-    <w:lsdException w:name="Quote" w:semiHidden="0" w:uiPriority="29" w:unhideWhenUsed="0" w:qFormat="1"/>
-    <w:lsdException w:name="Intense Quote" w:semiHidden="0" w:uiPriority="30" w:unhideWhenUsed="0" w:qFormat="1"/>
-    <w:lsdException w:name="Medium List 2 Accent 1" w:semiHidden="0" w:uiPriority="66" w:unhideWhenUsed="0"/>
-    <w:lsdException w:name="Medium Grid 1 Accent 1" w:semiHidden="0" w:uiPriority="67" w:unhideWhenUsed="0"/>
-    <w:lsdException w:name="Medium Grid 2 Accent 1" w:semiHidden="0" w:uiPriority="68" w:unhideWhenUsed="0"/>
-    <w:lsdException w:name="Medium Grid 3 Accent 1" w:semiHidden="0" w:uiPriority="69" w:unhideWhenUsed="0"/>
-    <w:lsdException w:name="Dark List Accent 1" w:semiHidden="0" w:uiPriority="70" w:unhideWhenUsed="0"/>
-    <w:lsdException w:name="Colorful Shading Accent 1" w:semiHidden="0" w:uiPriority="71" w:unhideWhenUsed="0"/>
-    <w:lsdException w:name="Colorful List Accent 1" w:semiHidden="0" w:uiPriority="72" w:unhideWhenUsed="0"/>
-    <w:lsdException w:name="Colorful Grid Accent 1" w:semiHidden="0" w:uiPriority="73" w:unhideWhenUsed="0"/>
-    <w:lsdException w:name="Light Shading Accent 2" w:semiHidden="0" w:uiPriority="60" w:unhideWhenUsed="0"/>
-    <w:lsdException w:name="Light List Accent 2" w:semiHidden="0" w:uiPriority="61" w:unhideWhenUsed="0"/>
-    <w:lsdException w:name="Light Grid Accent 2" w:semiHidden="0" w:uiPriority="62" w:unhideWhenUsed="0"/>
-    <w:lsdException w:name="Medium Shading 1 Accent 2" w:semiHidden="0" w:uiPriority="63" w:unhideWhenUsed="0"/>
-    <w:lsdException w:name="Medium Shading 2 Accent 2" w:semiHidden="0" w:uiPriority="64" w:unhideWhenUsed="0"/>
-    <w:lsdException w:name="Medium List 1 Accent 2" w:semiHidden="0" w:uiPriority="65" w:unhideWhenUsed="0"/>
-    <w:lsdException w:name="Medium List 2 Accent 2" w:semiHidden="0" w:uiPriority="66" w:unhideWhenUsed="0"/>
-    <w:lsdException w:name="Medium Grid 1 Accent 2" w:semiHidden="0" w:uiPriority="67" w:unhideWhenUsed="0"/>
-    <w:lsdException w:name="Medium Grid 2 Accent 2" w:semiHidden="0" w:uiPriority="68" w:unhideWhenUsed="0"/>
-    <w:lsdException w:name="Medium Grid 3 Accent 2" w:semiHidden="0" w:uiPriority="69" w:unhideWhenUsed="0"/>
-    <w:lsdException w:name="Dark List Accent 2" w:semiHidden="0" w:uiPriority="70" w:unhideWhenUsed="0"/>
-    <w:lsdException w:name="Colorful Shading Accent 2" w:semiHidden="0" w:uiPriority="71" w:unhideWhenUsed="0"/>
-    <w:lsdException w:name="Colorful List Accent 2" w:semiHidden="0" w:uiPriority="72" w:unhideWhenUsed="0"/>
-    <w:lsdException w:name="Colorful Grid Accent 2" w:semiHidden="0" w:uiPriority="73" w:unhideWhenUsed="0"/>
-    <w:lsdException w:name="Light Shading Accent 3" w:semiHidden="0" w:uiPriority="60" w:unhideWhenUsed="0"/>
-    <w:lsdException w:name="Light List Accent 3" w:semiHidden="0" w:uiPriority="61" w:unhideWhenUsed="0"/>
-    <w:lsdException w:name="Light Grid Accent 3" w:semiHidden="0" w:uiPriority="62" w:unhideWhenUsed="0"/>
-    <w:lsdException w:name="Medium Shading 1 Accent 3" w:semiHidden="0" w:uiPriority="63" w:unhideWhenUsed="0"/>
-    <w:lsdException w:name="Medium Shading 2 Accent 3" w:semiHidden="0" w:uiPriority="64" w:unhideWhenUsed="0"/>
-    <w:lsdException w:name="Medium List 1 Accent 3" w:semiHidden="0" w:uiPriority="65" w:unhideWhenUsed="0"/>
-    <w:lsdException w:name="Medium List 2 Accent 3" w:semiHidden="0" w:uiPriority="66" w:unhideWhenUsed="0"/>
-    <w:lsdException w:name="Medium Grid 1 Accent 3" w:semiHidden="0" w:uiPriority="67" w:unhideWhenUsed="0"/>
-    <w:lsdException w:name="Medium Grid 2 Accent 3" w:semiHidden="0" w:uiPriority="68" w:unhideWhenUsed="0"/>
-    <w:lsdException w:name="Medium Grid 3 Accent 3" w:semiHidden="0" w:uiPriority="69" w:unhideWhenUsed="0"/>
-    <w:lsdException w:name="Dark List Accent 3" w:semiHidden="0" w:uiPriority="70" w:unhideWhenUsed="0"/>
-    <w:lsdException w:name="Colorful Shading Accent 3" w:semiHidden="0" w:uiPriority="71" w:unhideWhenUsed="0"/>
-    <w:lsdException w:name="Colorful List Accent 3" w:semiHidden="0" w:uiPriority="72" w:unhideWhenUsed="0"/>
-    <w:lsdException w:name="Colorful Grid Accent 3" w:semiHidden="0" w:uiPriority="73" w:unhideWhenUsed="0"/>
-    <w:lsdException w:name="Light Shading Accent 4" w:semiHidden="0" w:uiPriority="60" w:unhideWhenUsed="0"/>
-    <w:lsdException w:name="Light List Accent 4" w:semiHidden="0" w:uiPriority="61" w:unhideWhenUsed="0"/>
-    <w:lsdException w:name="Light Grid Accent 4" w:semiHidden="0" w:uiPriority="62" w:unhideWhenUsed="0"/>
-    <w:lsdException w:name="Medium Shading 1 Accent 4" w:semiHidden="0" w:uiPriority="63" w:unhideWhenUsed="0"/>
-    <w:lsdException w:name="Medium Shading 2 Accent 4" w:semiHidden="0" w:uiPriority="64" w:unhideWhenUsed="0"/>
-    <w:lsdException w:name="Medium List 1 Accent 4" w:semiHidden="0" w:uiPriority="65" w:unhideWhenUsed="0"/>
-    <w:lsdException w:name="Medium List 2 Accent 4" w:semiHidden="0" w:uiPriority="66" w:unhideWhenUsed="0"/>
-    <w:lsdException w:name="Medium Grid 1 Accent 4" w:semiHidden="0" w:uiPriority="67" w:unhideWhenUsed="0"/>
-    <w:lsdException w:name="Medium Grid 2 Accent 4" w:semiHidden="0" w:uiPriority="68" w:unhideWhenUsed="0"/>
-    <w:lsdException w:name="Medium Grid 3 Accent 4" w:semiHidden="0" w:uiPriority="69" w:unhideWhenUsed="0"/>
-    <w:lsdException w:name="Dark List Accent 4" w:semiHidden="0" w:uiPriority="70" w:unhideWhenUsed="0"/>
-    <w:lsdException w:name="Colorful Shading Accent 4" w:semiHidden="0" w:uiPriority="71" w:unhideWhenUsed="0"/>
-    <w:lsdException w:name="Colorful List Accent 4" w:semiHidden="0" w:uiPriority="72" w:unhideWhenUsed="0"/>
-    <w:lsdException w:name="Colorful Grid Accent 4" w:semiHidden="0" w:uiPriority="73" w:unhideWhenUsed="0"/>
-    <w:lsdException w:name="Light Shading Accent 5" w:semiHidden="0" w:uiPriority="60" w:unhideWhenUsed="0"/>
-    <w:lsdException w:name="Light List Accent 5" w:semiHidden="0" w:uiPriority="61" w:unhideWhenUsed="0"/>
-    <w:lsdException w:name="Light Grid Accent 5" w:semiHidden="0" w:uiPriority="62" w:unhideWhenUsed="0"/>
-    <w:lsdException w:name="Medium Shading 1 Accent 5" w:semiHidden="0" w:uiPriority="63" w:unhideWhenUsed="0"/>
-    <w:lsdException w:name="Medium Shading 2 Accent 5" w:semiHidden="0" w:uiPriority="64" w:unhideWhenUsed="0"/>
-    <w:lsdException w:name="Medium List 1 Accent 5" w:semiHidden="0" w:uiPriority="65" w:unhideWhenUsed="0"/>
-    <w:lsdException w:name="Medium List 2 Accent 5" w:semiHidden="0" w:uiPriority="66" w:unhideWhenUsed="0"/>
-    <w:lsdException w:name="Medium Grid 1 Accent 5" w:semiHidden="0" w:uiPriority="67" w:unhideWhenUsed="0"/>
-    <w:lsdException w:name="Medium Grid 2 Accent 5" w:semiHidden="0" w:uiPriority="68" w:unhideWhenUsed="0"/>
-    <w:lsdException w:name="Medium Grid 3 Accent 5" w:semiHidden="0" w:uiPriority="69" w:unhideWhenUsed="0"/>
-    <w:lsdException w:name="Dark List Accent 5" w:semiHidden="0" w:uiPriority="70" w:unhideWhenUsed="0"/>
-    <w:lsdException w:name="Colorful Shading Accent 5" w:semiHidden="0" w:uiPriority="71" w:unhideWhenUsed="0"/>
-    <w:lsdException w:name="Colorful List Accent 5" w:semiHidden="0" w:uiPriority="72" w:unhideWhenUsed="0"/>
-    <w:lsdException w:name="Colorful Grid Accent 5" w:semiHidden="0" w:uiPriority="73" w:unhideWhenUsed="0"/>
-    <w:lsdException w:name="Light Shading Accent 6" w:semiHidden="0" w:uiPriority="60" w:unhideWhenUsed="0"/>
-    <w:lsdException w:name="Light List Accent 6" w:semiHidden="0" w:uiPriority="61" w:unhideWhenUsed="0"/>
-    <w:lsdException w:name="Light Grid Accent 6" w:semiHidden="0" w:uiPriority="62" w:unhideWhenUsed="0"/>
-    <w:lsdException w:name="Medium Shading 1 Accent 6" w:semiHidden="0" w:uiPriority="63" w:unhideWhenUsed="0"/>
-    <w:lsdException w:name="Medium Shading 2 Accent 6" w:semiHidden="0" w:uiPriority="64" w:unhideWhenUsed="0"/>
-    <w:lsdException w:name="Medium List 1 Accent 6" w:semiHidden="0" w:uiPriority="65" w:unhideWhenUsed="0"/>
-    <w:lsdException w:name="Medium List 2 Accent 6" w:semiHidden="0" w:uiPriority="66" w:unhideWhenUsed="0"/>
-    <w:lsdException w:name="Medium Grid 1 Accent 6" w:semiHidden="0" w:uiPriority="67" w:unhideWhenUsed="0"/>
-    <w:lsdException w:name="Medium Grid 2 Accent 6" w:semiHidden="0" w:uiPriority="68" w:unhideWhenUsed="0"/>
-    <w:lsdException w:name="Medium Grid 3 Accent 6" w:semiHidden="0" w:uiPriority="69" w:unhideWhenUsed="0"/>
-    <w:lsdException w:name="Dark List Accent 6" w:semiHidden="0" w:uiPriority="70" w:unhideWhenUsed="0"/>
-    <w:lsdException w:name="Colorful Shading Accent 6" w:semiHidden="0" w:uiPriority="71" w:unhideWhenUsed="0"/>
-    <w:lsdException w:name="Colorful List Accent 6" w:semiHidden="0" w:uiPriority="72" w:unhideWhenUsed="0"/>
-    <w:lsdException w:name="Colorful Grid Accent 6" w:semiHidden="0" w:uiPriority="73" w:unhideWhenUsed="0"/>
-    <w:lsdException w:name="Subtle Emphasis" w:semiHidden="0" w:uiPriority="19" w:unhideWhenUsed="0" w:qFormat="1"/>
-    <w:lsdException w:name="Intense Emphasis" w:semiHidden="0" w:uiPriority="21" w:unhideWhenUsed="0" w:qFormat="1"/>
-    <w:lsdException w:name="Subtle Reference" w:semiHidden="0" w:uiPriority="31" w:unhideWhenUsed="0" w:qFormat="1"/>
-    <w:lsdException w:name="Intense Reference" w:semiHidden="0" w:uiPriority="32" w:unhideWhenUsed="0" w:qFormat="1"/>
-    <w:lsdException w:name="Book Title" w:semiHidden="0" w:uiPriority="33" w:unhideWhenUsed="0" w:qFormat="1"/>
-    <w:lsdException w:name="Bibliography" w:uiPriority="37"/>
-    <w:lsdException w:name="TOC Heading" w:uiPriority="39" w:qFormat="1"/>
+  <w:latentStyles w:defLockedState="0" w:defUIPriority="99" w:defSemiHidden="0" w:defUnhideWhenUsed="0" w:defQFormat="0" w:count="376">
+    <w:lsdException w:name="Normal" w:uiPriority="0" w:qFormat="1"/>
+    <w:lsdException w:name="heading 1" w:uiPriority="9" w:qFormat="1"/>
+    <w:lsdException w:name="heading 2" w:semiHidden="1" w:uiPriority="9" w:unhideWhenUsed="1" w:qFormat="1"/>
+    <w:lsdException w:name="heading 3" w:semiHidden="1" w:uiPriority="9" w:unhideWhenUsed="1" w:qFormat="1"/>
+    <w:lsdException w:name="heading 4" w:semiHidden="1" w:uiPriority="9" w:unhideWhenUsed="1" w:qFormat="1"/>
+    <w:lsdException w:name="heading 5" w:semiHidden="1" w:uiPriority="9" w:unhideWhenUsed="1" w:qFormat="1"/>
+    <w:lsdException w:name="heading 6" w:semiHidden="1" w:uiPriority="9" w:unhideWhenUsed="1" w:qFormat="1"/>
+    <w:lsdException w:name="heading 7" w:semiHidden="1" w:uiPriority="9" w:unhideWhenUsed="1" w:qFormat="1"/>
+    <w:lsdException w:name="heading 8" w:semiHidden="1" w:uiPriority="9" w:unhideWhenUsed="1" w:qFormat="1"/>
+    <w:lsdException w:name="heading 9" w:semiHidden="1" w:uiPriority="9" w:unhideWhenUsed="1" w:qFormat="1"/>
+    <w:lsdException w:name="index 1" w:semiHidden="1" w:unhideWhenUsed="1"/>
+    <w:lsdException w:name="index 2" w:semiHidden="1" w:unhideWhenUsed="1"/>
+    <w:lsdException w:name="index 3" w:semiHidden="1" w:unhideWhenUsed="1"/>
+    <w:lsdException w:name="index 4" w:semiHidden="1" w:unhideWhenUsed="1"/>
+    <w:lsdException w:name="index 5" w:semiHidden="1" w:unhideWhenUsed="1"/>
+    <w:lsdException w:name="index 6" w:semiHidden="1" w:unhideWhenUsed="1"/>
+    <w:lsdException w:name="index 7" w:semiHidden="1" w:unhideWhenUsed="1"/>
+    <w:lsdException w:name="index 8" w:semiHidden="1" w:unhideWhenUsed="1"/>
+    <w:lsdException w:name="index 9" w:semiHidden="1" w:unhideWhenUsed="1"/>
+    <w:lsdException w:name="toc 1" w:semiHidden="1" w:uiPriority="39" w:unhideWhenUsed="1"/>
+    <w:lsdException w:name="toc 2" w:semiHidden="1" w:uiPriority="39" w:unhideWhenUsed="1"/>
+    <w:lsdException w:name="toc 3" w:semiHidden="1" w:uiPriority="39" w:unhideWhenUsed="1"/>
+    <w:lsdException w:name="toc 4" w:semiHidden="1" w:uiPriority="39" w:unhideWhenUsed="1"/>
+    <w:lsdException w:name="toc 5" w:semiHidden="1" w:uiPriority="39" w:unhideWhenUsed="1"/>
+    <w:lsdException w:name="toc 6" w:semiHidden="1" w:uiPriority="39" w:unhideWhenUsed="1"/>
+    <w:lsdException w:name="toc 7" w:semiHidden="1" w:uiPriority="39" w:unhideWhenUsed="1"/>
+    <w:lsdException w:name="toc 8" w:semiHidden="1" w:uiPriority="39" w:unhideWhenUsed="1"/>
+    <w:lsdException w:name="toc 9" w:semiHidden="1" w:uiPriority="39" w:unhideWhenUsed="1"/>
+    <w:lsdException w:name="Normal Indent" w:semiHidden="1" w:unhideWhenUsed="1"/>
+    <w:lsdException w:name="footnote text" w:semiHidden="1" w:unhideWhenUsed="1"/>
+    <w:lsdException w:name="annotation text" w:semiHidden="1" w:unhideWhenUsed="1"/>
+    <w:lsdException w:name="header" w:semiHidden="1" w:unhideWhenUsed="1"/>
+    <w:lsdException w:name="footer" w:semiHidden="1" w:unhideWhenUsed="1"/>
+    <w:lsdException w:name="index heading" w:semiHidden="1" w:unhideWhenUsed="1"/>
+    <w:lsdException w:name="caption" w:semiHidden="1" w:uiPriority="35" w:unhideWhenUsed="1" w:qFormat="1"/>
+    <w:lsdException w:name="table of figures" w:semiHidden="1" w:unhideWhenUsed="1"/>
+    <w:lsdException w:name="envelope address" w:semiHidden="1" w:unhideWhenUsed="1"/>
+    <w:lsdException w:name="envelope return" w:semiHidden="1" w:unhideWhenUsed="1"/>
+    <w:lsdException w:name="footnote reference" w:semiHidden="1" w:unhideWhenUsed="1"/>
+    <w:lsdException w:name="annotation reference" w:semiHidden="1" w:unhideWhenUsed="1"/>
+    <w:lsdException w:name="line number" w:semiHidden="1" w:unhideWhenUsed="1"/>
+    <w:lsdException w:name="page number" w:semiHidden="1" w:unhideWhenUsed="1"/>
+    <w:lsdException w:name="endnote reference" w:semiHidden="1" w:unhideWhenUsed="1"/>
+    <w:lsdException w:name="endnote text" w:semiHidden="1" w:unhideWhenUsed="1"/>
+    <w:lsdException w:name="table of authorities" w:semiHidden="1" w:unhideWhenUsed="1"/>
+    <w:lsdException w:name="macro" w:semiHidden="1" w:unhideWhenUsed="1"/>
+    <w:lsdException w:name="toa heading" w:semiHidden="1" w:unhideWhenUsed="1"/>
+    <w:lsdException w:name="List" w:semiHidden="1" w:unhideWhenUsed="1"/>
+    <w:lsdException w:name="List Bullet" w:semiHidden="1" w:unhideWhenUsed="1"/>
+    <w:lsdException w:name="List Number" w:semiHidden="1" w:unhideWhenUsed="1"/>
+    <w:lsdException w:name="List 2" w:semiHidden="1" w:unhideWhenUsed="1"/>
+    <w:lsdException w:name="List 3" w:semiHidden="1" w:unhideWhenUsed="1"/>
+    <w:lsdException w:name="List 4" w:semiHidden="1" w:unhideWhenUsed="1"/>
+    <w:lsdException w:name="List 5" w:semiHidden="1" w:unhideWhenUsed="1"/>
+    <w:lsdException w:name="List Bullet 2" w:semiHidden="1" w:unhideWhenUsed="1"/>
+    <w:lsdException w:name="List Bullet 3" w:semiHidden="1" w:unhideWhenUsed="1"/>
+    <w:lsdException w:name="List Bullet 4" w:semiHidden="1" w:unhideWhenUsed="1"/>
+    <w:lsdException w:name="List Bullet 5" w:semiHidden="1" w:unhideWhenUsed="1"/>
+    <w:lsdException w:name="List Number 2" w:semiHidden="1" w:unhideWhenUsed="1"/>
+    <w:lsdException w:name="List Number 3" w:semiHidden="1" w:unhideWhenUsed="1"/>
+    <w:lsdException w:name="List Number 4" w:semiHidden="1" w:unhideWhenUsed="1"/>
+    <w:lsdException w:name="List Number 5" w:semiHidden="1" w:unhideWhenUsed="1"/>
+    <w:lsdException w:name="Title" w:uiPriority="10" w:qFormat="1"/>
+    <w:lsdException w:name="Closing" w:semiHidden="1" w:unhideWhenUsed="1"/>
+    <w:lsdException w:name="Signature" w:semiHidden="1" w:unhideWhenUsed="1"/>
+    <w:lsdException w:name="Default Paragraph Font" w:semiHidden="1" w:uiPriority="1" w:unhideWhenUsed="1"/>
+    <w:lsdException w:name="Body Text" w:semiHidden="1" w:unhideWhenUsed="1"/>
+    <w:lsdException w:name="Body Text Indent" w:semiHidden="1" w:unhideWhenUsed="1"/>
+    <w:lsdException w:name="List Continue" w:semiHidden="1" w:unhideWhenUsed="1"/>
+    <w:lsdException w:name="List Continue 2" w:semiHidden="1" w:unhideWhenUsed="1"/>
+    <w:lsdException w:name="List Continue 3" w:semiHidden="1" w:unhideWhenUsed="1"/>
+    <w:lsdException w:name="List Continue 4" w:semiHidden="1" w:unhideWhenUsed="1"/>
+    <w:lsdException w:name="List Continue 5" w:semiHidden="1" w:unhideWhenUsed="1"/>
+    <w:lsdException w:name="Message Header" w:semiHidden="1" w:unhideWhenUsed="1"/>
+    <w:lsdException w:name="Subtitle" w:uiPriority="11" w:qFormat="1"/>
+    <w:lsdException w:name="Salutation" w:semiHidden="1" w:unhideWhenUsed="1"/>
+    <w:lsdException w:name="Date" w:semiHidden="1" w:unhideWhenUsed="1"/>
+    <w:lsdException w:name="Body Text First Indent" w:semiHidden="1" w:unhideWhenUsed="1"/>
+    <w:lsdException w:name="Body Text First Indent 2" w:semiHidden="1" w:unhideWhenUsed="1"/>
+    <w:lsdException w:name="Note Heading" w:semiHidden="1" w:unhideWhenUsed="1"/>
+    <w:lsdException w:name="Body Text 2" w:semiHidden="1" w:unhideWhenUsed="1"/>
+    <w:lsdException w:name="Body Text 3" w:semiHidden="1" w:unhideWhenUsed="1"/>
+    <w:lsdException w:name="Body Text Indent 2" w:semiHidden="1" w:unhideWhenUsed="1"/>
+    <w:lsdException w:name="Body Text Indent 3" w:semiHidden="1" w:unhideWhenUsed="1"/>
+    <w:lsdException w:name="Block Text" w:semiHidden="1" w:unhideWhenUsed="1"/>
+    <w:lsdException w:name="Hyperlink" w:semiHidden="1" w:unhideWhenUsed="1"/>
+    <w:lsdException w:name="FollowedHyperlink" w:semiHidden="1" w:unhideWhenUsed="1"/>
+    <w:lsdException w:name="Strong" w:uiPriority="22" w:qFormat="1"/>
+    <w:lsdException w:name="Emphasis" w:uiPriority="20" w:qFormat="1"/>
+    <w:lsdException w:name="Document Map" w:semiHidden="1" w:unhideWhenUsed="1"/>
+    <w:lsdException w:name="Plain Text" w:semiHidden="1" w:unhideWhenUsed="1"/>
+    <w:lsdException w:name="E-mail Signature" w:semiHidden="1" w:unhideWhenUsed="1"/>
+    <w:lsdException w:name="HTML Top of Form" w:semiHidden="1" w:unhideWhenUsed="1"/>
+    <w:lsdException w:name="HTML Bottom of Form" w:semiHidden="1" w:unhideWhenUsed="1"/>
+    <w:lsdException w:name="Normal (Web)" w:semiHidden="1" w:unhideWhenUsed="1"/>
+    <w:lsdException w:name="HTML Acronym" w:semiHidden="1" w:unhideWhenUsed="1"/>
+    <w:lsdException w:name="HTML Address" w:semiHidden="1" w:unhideWhenUsed="1"/>
+    <w:lsdException w:name="HTML Cite" w:semiHidden="1" w:unhideWhenUsed="1"/>
+    <w:lsdException w:name="HTML Code" w:semiHidden="1" w:unhideWhenUsed="1"/>
+    <w:lsdException w:name="HTML Definition" w:semiHidden="1" w:unhideWhenUsed="1"/>
+    <w:lsdException w:name="HTML Keyboard" w:semiHidden="1" w:unhideWhenUsed="1"/>
+    <w:lsdException w:name="HTML Preformatted" w:semiHidden="1" w:unhideWhenUsed="1"/>
+    <w:lsdException w:name="HTML Sample" w:semiHidden="1" w:unhideWhenUsed="1"/>
+    <w:lsdException w:name="HTML Typewriter" w:semiHidden="1" w:unhideWhenUsed="1"/>
+    <w:lsdException w:name="HTML Variable" w:semiHidden="1" w:unhideWhenUsed="1"/>
+    <w:lsdException w:name="Normal Table" w:semiHidden="1" w:unhideWhenUsed="1"/>
+    <w:lsdException w:name="annotation subject" w:semiHidden="1" w:unhideWhenUsed="1"/>
+    <w:lsdException w:name="No List" w:semiHidden="1" w:unhideWhenUsed="1"/>
+    <w:lsdException w:name="Outline List 1" w:semiHidden="1" w:unhideWhenUsed="1"/>
+    <w:lsdException w:name="Outline List 2" w:semiHidden="1" w:unhideWhenUsed="1"/>
+    <w:lsdException w:name="Outline List 3" w:semiHidden="1" w:unhideWhenUsed="1"/>
+    <w:lsdException w:name="Table Simple 1" w:semiHidden="1" w:unhideWhenUsed="1"/>
+    <w:lsdException w:name="Table Simple 2" w:semiHidden="1" w:unhideWhenUsed="1"/>
+    <w:lsdException w:name="Table Simple 3" w:semiHidden="1" w:unhideWhenUsed="1"/>
+    <w:lsdException w:name="Table Classic 1" w:semiHidden="1" w:unhideWhenUsed="1"/>
+    <w:lsdException w:name="Table Classic 2" w:semiHidden="1" w:unhideWhenUsed="1"/>
+    <w:lsdException w:name="Table Classic 3" w:semiHidden="1" w:unhideWhenUsed="1"/>
+    <w:lsdException w:name="Table Classic 4" w:semiHidden="1" w:unhideWhenUsed="1"/>
+    <w:lsdException w:name="Table Colorful 1" w:semiHidden="1" w:unhideWhenUsed="1"/>
+    <w:lsdException w:name="Table Colorful 2" w:semiHidden="1" w:unhideWhenUsed="1"/>
+    <w:lsdException w:name="Table Colorful 3" w:semiHidden="1" w:unhideWhenUsed="1"/>
+    <w:lsdException w:name="Table Columns 1" w:semiHidden="1" w:unhideWhenUsed="1"/>
+    <w:lsdException w:name="Table Columns 2" w:semiHidden="1" w:unhideWhenUsed="1"/>
+    <w:lsdException w:name="Table Columns 3" w:semiHidden="1" w:unhideWhenUsed="1"/>
+    <w:lsdException w:name="Table Columns 4" w:semiHidden="1" w:unhideWhenUsed="1"/>
+    <w:lsdException w:name="Table Columns 5" w:semiHidden="1" w:unhideWhenUsed="1"/>
+    <w:lsdException w:name="Table Grid 1" w:semiHidden="1" w:unhideWhenUsed="1"/>
+    <w:lsdException w:name="Table Grid 2" w:semiHidden="1" w:unhideWhenUsed="1"/>
+    <w:lsdException w:name="Table Grid 3" w:semiHidden="1" w:unhideWhenUsed="1"/>
+    <w:lsdException w:name="Table Grid 4" w:semiHidden="1" w:unhideWhenUsed="1"/>
+    <w:lsdException w:name="Table Grid 5" w:semiHidden="1" w:unhideWhenUsed="1"/>
+    <w:lsdException w:name="Table Grid 6" w:semiHidden="1" w:unhideWhenUsed="1"/>
+    <w:lsdException w:name="Table Grid 7" w:semiHidden="1" w:unhideWhenUsed="1"/>
+    <w:lsdException w:name="Table Grid 8" w:semiHidden="1" w:unhideWhenUsed="1"/>
+    <w:lsdException w:name="Table List 1" w:semiHidden="1" w:unhideWhenUsed="1"/>
+    <w:lsdException w:name="Table List 2" w:semiHidden="1" w:unhideWhenUsed="1"/>
+    <w:lsdException w:name="Table List 3" w:semiHidden="1" w:unhideWhenUsed="1"/>
+    <w:lsdException w:name="Table List 4" w:semiHidden="1" w:unhideWhenUsed="1"/>
+    <w:lsdException w:name="Table List 5" w:semiHidden="1" w:unhideWhenUsed="1"/>
+    <w:lsdException w:name="Table List 6" w:semiHidden="1" w:unhideWhenUsed="1"/>
+    <w:lsdException w:name="Table List 7" w:semiHidden="1" w:unhideWhenUsed="1"/>
+    <w:lsdException w:name="Table List 8" w:semiHidden="1" w:unhideWhenUsed="1"/>
+    <w:lsdException w:name="Table 3D effects 1" w:semiHidden="1" w:unhideWhenUsed="1"/>
+    <w:lsdException w:name="Table 3D effects 2" w:semiHidden="1" w:unhideWhenUsed="1"/>
+    <w:lsdException w:name="Table 3D effects 3" w:semiHidden="1" w:unhideWhenUsed="1"/>
+    <w:lsdException w:name="Table Contemporary" w:semiHidden="1" w:unhideWhenUsed="1"/>
+    <w:lsdException w:name="Table Elegant" w:semiHidden="1" w:unhideWhenUsed="1"/>
+    <w:lsdException w:name="Table Professional" w:semiHidden="1" w:unhideWhenUsed="1"/>
+    <w:lsdException w:name="Table Subtle 1" w:semiHidden="1" w:unhideWhenUsed="1"/>
+    <w:lsdException w:name="Table Subtle 2" w:semiHidden="1" w:unhideWhenUsed="1"/>
+    <w:lsdException w:name="Table Web 1" w:semiHidden="1" w:unhideWhenUsed="1"/>
+    <w:lsdException w:name="Table Web 2" w:semiHidden="1" w:unhideWhenUsed="1"/>
+    <w:lsdException w:name="Table Web 3" w:semiHidden="1" w:unhideWhenUsed="1"/>
+    <w:lsdException w:name="Balloon Text" w:semiHidden="1" w:unhideWhenUsed="1"/>
+    <w:lsdException w:name="Table Grid" w:semiHidden="1" w:uiPriority="39" w:unhideWhenUsed="1"/>
+    <w:lsdException w:name="Table Theme" w:semiHidden="1" w:unhideWhenUsed="1"/>
+    <w:lsdException w:name="Placeholder Text" w:semiHidden="1"/>
+    <w:lsdException w:name="No Spacing" w:uiPriority="1" w:qFormat="1"/>
+    <w:lsdException w:name="Light Shading" w:uiPriority="60"/>
+    <w:lsdException w:name="Light List" w:uiPriority="61"/>
+    <w:lsdException w:name="Light Grid" w:uiPriority="62"/>
+    <w:lsdException w:name="Medium Shading 1" w:uiPriority="63"/>
+    <w:lsdException w:name="Medium Shading 2" w:uiPriority="64"/>
+    <w:lsdException w:name="Medium List 1" w:uiPriority="65"/>
+    <w:lsdException w:name="Medium List 2" w:uiPriority="66"/>
+    <w:lsdException w:name="Medium Grid 1" w:uiPriority="67"/>
+    <w:lsdException w:name="Medium Grid 2" w:uiPriority="68"/>
+    <w:lsdException w:name="Medium Grid 3" w:uiPriority="69"/>
+    <w:lsdException w:name="Dark List" w:uiPriority="70"/>
+    <w:lsdException w:name="Colorful Shading" w:uiPriority="71"/>
+    <w:lsdException w:name="Colorful List" w:uiPriority="72"/>
+    <w:lsdException w:name="Colorful Grid" w:uiPriority="73"/>
+    <w:lsdException w:name="Light Shading Accent 1" w:uiPriority="60"/>
+    <w:lsdException w:name="Light List Accent 1" w:uiPriority="61"/>
+    <w:lsdException w:name="Light Grid Accent 1" w:uiPriority="62"/>
+    <w:lsdException w:name="Medium Shading 1 Accent 1" w:uiPriority="63"/>
+    <w:lsdException w:name="Medium Shading 2 Accent 1" w:uiPriority="64"/>
+    <w:lsdException w:name="Medium List 1 Accent 1" w:uiPriority="65"/>
+    <w:lsdException w:name="Revision" w:semiHidden="1"/>
+    <w:lsdException w:name="List Paragraph" w:uiPriority="34" w:qFormat="1"/>
+    <w:lsdException w:name="Quote" w:uiPriority="29" w:qFormat="1"/>
+    <w:lsdException w:name="Intense Quote" w:uiPriority="30" w:qFormat="1"/>
+    <w:lsdException w:name="Medium List 2 Accent 1" w:uiPriority="66"/>
+    <w:lsdException w:name="Medium Grid 1 Accent 1" w:uiPriority="67"/>
+    <w:lsdException w:name="Medium Grid 2 Accent 1" w:uiPriority="68"/>
+    <w:lsdException w:name="Medium Grid 3 Accent 1" w:uiPriority="69"/>
+    <w:lsdException w:name="Dark List Accent 1" w:uiPriority="70"/>
+    <w:lsdException w:name="Colorful Shading Accent 1" w:uiPriority="71"/>
+    <w:lsdException w:name="Colorful List Accent 1" w:uiPriority="72"/>
+    <w:lsdException w:name="Colorful Grid Accent 1" w:uiPriority="73"/>
+    <w:lsdException w:name="Light Shading Accent 2" w:uiPriority="60"/>
+    <w:lsdException w:name="Light List Accent 2" w:uiPriority="61"/>
+    <w:lsdException w:name="Light Grid Accent 2" w:uiPriority="62"/>
+    <w:lsdException w:name="Medium Shading 1 Accent 2" w:uiPriority="63"/>
+    <w:lsdException w:name="Medium Shading 2 Accent 2" w:uiPriority="64"/>
+    <w:lsdException w:name="Medium List 1 Accent 2" w:uiPriority="65"/>
+    <w:lsdException w:name="Medium List 2 Accent 2" w:uiPriority="66"/>
+    <w:lsdException w:name="Medium Grid 1 Accent 2" w:uiPriority="67"/>
+    <w:lsdException w:name="Medium Grid 2 Accent 2" w:uiPriority="68"/>
+    <w:lsdException w:name="Medium Grid 3 Accent 2" w:uiPriority="69"/>
+    <w:lsdException w:name="Dark List Accent 2" w:uiPriority="70"/>
+    <w:lsdException w:name="Colorful Shading Accent 2" w:uiPriority="71"/>
+    <w:lsdException w:name="Colorful List Accent 2" w:uiPriority="72"/>
+    <w:lsdException w:name="Colorful Grid Accent 2" w:uiPriority="73"/>
+    <w:lsdException w:name="Light Shading Accent 3" w:uiPriority="60"/>
+    <w:lsdException w:name="Light List Accent 3" w:uiPriority="61"/>
+    <w:lsdException w:name="Light Grid Accent 3" w:uiPriority="62"/>
+    <w:lsdException w:name="Medium Shading 1 Accent 3" w:uiPriority="63"/>
+    <w:lsdException w:name="Medium Shading 2 Accent 3" w:uiPriority="64"/>
+    <w:lsdException w:name="Medium List 1 Accent 3" w:uiPriority="65"/>
+    <w:lsdException w:name="Medium List 2 Accent 3" w:uiPriority="66"/>
+    <w:lsdException w:name="Medium Grid 1 Accent 3" w:uiPriority="67"/>
+    <w:lsdException w:name="Medium Grid 2 Accent 3" w:uiPriority="68"/>
+    <w:lsdException w:name="Medium Grid 3 Accent 3" w:uiPriority="69"/>
+    <w:lsdException w:name="Dark List Accent 3" w:uiPriority="70"/>
+    <w:lsdException w:name="Colorful Shading Accent 3" w:uiPriority="71"/>
+    <w:lsdException w:name="Colorful List Accent 3" w:uiPriority="72"/>
+    <w:lsdException w:name="Colorful Grid Accent 3" w:uiPriority="73"/>
+    <w:lsdException w:name="Light Shading Accent 4" w:uiPriority="60"/>
+    <w:lsdException w:name="Light List Accent 4" w:uiPriority="61"/>
+    <w:lsdException w:name="Light Grid Accent 4" w:uiPriority="62"/>
+    <w:lsdException w:name="Medium Shading 1 Accent 4" w:uiPriority="63"/>
+    <w:lsdException w:name="Medium Shading 2 Accent 4" w:uiPriority="64"/>
+    <w:lsdException w:name="Medium List 1 Accent 4" w:uiPriority="65"/>
+    <w:lsdException w:name="Medium List 2 Accent 4" w:uiPriority="66"/>
+    <w:lsdException w:name="Medium Grid 1 Accent 4" w:uiPriority="67"/>
+    <w:lsdException w:name="Medium Grid 2 Accent 4" w:uiPriority="68"/>
+    <w:lsdException w:name="Medium Grid 3 Accent 4" w:uiPriority="69"/>
+    <w:lsdException w:name="Dark List Accent 4" w:uiPriority="70"/>
+    <w:lsdException w:name="Colorful Shading Accent 4" w:uiPriority="71"/>
+    <w:lsdException w:name="Colorful List Accent 4" w:uiPriority="72"/>
+    <w:lsdException w:name="Colorful Grid Accent 4" w:uiPriority="73"/>
+    <w:lsdException w:name="Light Shading Accent 5" w:uiPriority="60"/>
+    <w:lsdException w:name="Light List Accent 5" w:uiPriority="61"/>
+    <w:lsdException w:name="Light Grid Accent 5" w:uiPriority="62"/>
+    <w:lsdException w:name="Medium Shading 1 Accent 5" w:uiPriority="63"/>
+    <w:lsdException w:name="Medium Shading 2 Accent 5" w:uiPriority="64"/>
+    <w:lsdException w:name="Medium List 1 Accent 5" w:uiPriority="65"/>
+    <w:lsdException w:name="Medium List 2 Accent 5" w:uiPriority="66"/>
+    <w:lsdException w:name="Medium Grid 1 Accent 5" w:uiPriority="67"/>
+    <w:lsdException w:name="Medium Grid 2 Accent 5" w:uiPriority="68"/>
+    <w:lsdException w:name="Medium Grid 3 Accent 5" w:uiPriority="69"/>
+    <w:lsdException w:name="Dark List Accent 5" w:uiPriority="70"/>
+    <w:lsdException w:name="Colorful Shading Accent 5" w:uiPriority="71"/>
+    <w:lsdException w:name="Colorful List Accent 5" w:uiPriority="72"/>
+    <w:lsdException w:name="Colorful Grid Accent 5" w:uiPriority="73"/>
+    <w:lsdException w:name="Light Shading Accent 6" w:uiPriority="60"/>
+    <w:lsdException w:name="Light List Accent 6" w:uiPriority="61"/>
+    <w:lsdException w:name="Light Grid Accent 6" w:uiPriority="62"/>
+    <w:lsdException w:name="Medium Shading 1 Accent 6" w:uiPriority="63"/>
+    <w:lsdException w:name="Medium Shading 2 Accent 6" w:uiPriority="64"/>
+    <w:lsdException w:name="Medium List 1 Accent 6" w:uiPriority="65"/>
+    <w:lsdException w:name="Medium List 2 Accent 6" w:uiPriority="66"/>
+    <w:lsdException w:name="Medium Grid 1 Accent 6" w:uiPriority="67"/>
+    <w:lsdException w:name="Medium Grid 2 Accent 6" w:uiPriority="68"/>
+    <w:lsdException w:name="Medium Grid 3 Accent 6" w:uiPriority="69"/>
+    <w:lsdException w:name="Dark List Accent 6" w:uiPriority="70"/>
+    <w:lsdException w:name="Colorful Shading Accent 6" w:uiPriority="71"/>
+    <w:lsdException w:name="Colorful List Accent 6" w:uiPriority="72"/>
+    <w:lsdException w:name="Colorful Grid Accent 6" w:uiPriority="73"/>
+    <w:lsdException w:name="Subtle Emphasis" w:uiPriority="19" w:qFormat="1"/>
+    <w:lsdException w:name="Intense Emphasis" w:uiPriority="21" w:qFormat="1"/>
+    <w:lsdException w:name="Subtle Reference" w:uiPriority="31" w:qFormat="1"/>
+    <w:lsdException w:name="Intense Reference" w:uiPriority="32" w:qFormat="1"/>
+    <w:lsdException w:name="Book Title" w:uiPriority="33" w:qFormat="1"/>
+    <w:lsdException w:name="Bibliography" w:semiHidden="1" w:uiPriority="37" w:unhideWhenUsed="1"/>
+    <w:lsdException w:name="TOC Heading" w:semiHidden="1" w:uiPriority="39" w:unhideWhenUsed="1" w:qFormat="1"/>
+    <w:lsdException w:name="Plain Table 1" w:uiPriority="41"/>
+    <w:lsdException w:name="Plain Table 2" w:uiPriority="42"/>
+    <w:lsdException w:name="Plain Table 3" w:uiPriority="43"/>
+    <w:lsdException w:name="Plain Table 4" w:uiPriority="44"/>
+    <w:lsdException w:name="Plain Table 5" w:uiPriority="45"/>
+    <w:lsdException w:name="Grid Table Light" w:uiPriority="40"/>
+    <w:lsdException w:name="Grid Table 1 Light" w:uiPriority="46"/>
+    <w:lsdException w:name="Grid Table 2" w:uiPriority="47"/>
+    <w:lsdException w:name="Grid Table 3" w:uiPriority="48"/>
+    <w:lsdException w:name="Grid Table 4" w:uiPriority="49"/>
+    <w:lsdException w:name="Grid Table 5 Dark" w:uiPriority="50"/>
+    <w:lsdException w:name="Grid Table 6 Colorful" w:uiPriority="51"/>
+    <w:lsdException w:name="Grid Table 7 Colorful" w:uiPriority="52"/>
+    <w:lsdException w:name="Grid Table 1 Light Accent 1" w:uiPriority="46"/>
+    <w:lsdException w:name="Grid Table 2 Accent 1" w:uiPriority="47"/>
+    <w:lsdException w:name="Grid Table 3 Accent 1" w:uiPriority="48"/>
+    <w:lsdException w:name="Grid Table 4 Accent 1" w:uiPriority="49"/>
+    <w:lsdException w:name="Grid Table 5 Dark Accent 1" w:uiPriority="50"/>
+    <w:lsdException w:name="Grid Table 6 Colorful Accent 1" w:uiPriority="51"/>
+    <w:lsdException w:name="Grid Table 7 Colorful Accent 1" w:uiPriority="52"/>
+    <w:lsdException w:name="Grid Table 1 Light Accent 2" w:uiPriority="46"/>
+    <w:lsdException w:name="Grid Table 2 Accent 2" w:uiPriority="47"/>
+    <w:lsdException w:name="Grid Table 3 Accent 2" w:uiPriority="48"/>
+    <w:lsdException w:name="Grid Table 4 Accent 2" w:uiPriority="49"/>
+    <w:lsdException w:name="Grid Table 5 Dark Accent 2" w:uiPriority="50"/>
+    <w:lsdException w:name="Grid Table 6 Colorful Accent 2" w:uiPriority="51"/>
+    <w:lsdException w:name="Grid Table 7 Colorful Accent 2" w:uiPriority="52"/>
+    <w:lsdException w:name="Grid Table 1 Light Accent 3" w:uiPriority="46"/>
+    <w:lsdException w:name="Grid Table 2 Accent 3" w:uiPriority="47"/>
+    <w:lsdException w:name="Grid Table 3 Accent 3" w:uiPriority="48"/>
+    <w:lsdException w:name="Grid Table 4 Accent 3" w:uiPriority="49"/>
+    <w:lsdException w:name="Grid Table 5 Dark Accent 3" w:uiPriority="50"/>
+    <w:lsdException w:name="Grid Table 6 Colorful Accent 3" w:uiPriority="51"/>
+    <w:lsdException w:name="Grid Table 7 Colorful Accent 3" w:uiPriority="52"/>
+    <w:lsdException w:name="Grid Table 1 Light Accent 4" w:uiPriority="46"/>
+    <w:lsdException w:name="Grid Table 2 Accent 4" w:uiPriority="47"/>
+    <w:lsdException w:name="Grid Table 3 Accent 4" w:uiPriority="48"/>
+    <w:lsdException w:name="Grid Table 4 Accent 4" w:uiPriority="49"/>
+    <w:lsdException w:name="Grid Table 5 Dark Accent 4" w:uiPriority="50"/>
+    <w:lsdException w:name="Grid Table 6 Colorful Accent 4" w:uiPriority="51"/>
+    <w:lsdException w:name="Grid Table 7 Colorful Accent 4" w:uiPriority="52"/>
+    <w:lsdException w:name="Grid Table 1 Light Accent 5" w:uiPriority="46"/>
+    <w:lsdException w:name="Grid Table 2 Accent 5" w:uiPriority="47"/>
+    <w:lsdException w:name="Grid Table 3 Accent 5" w:uiPriority="48"/>
+    <w:lsdException w:name="Grid Table 4 Accent 5" w:uiPriority="49"/>
+    <w:lsdException w:name="Grid Table 5 Dark Accent 5" w:uiPriority="50"/>
+    <w:lsdException w:name="Grid Table 6 Colorful Accent 5" w:uiPriority="51"/>
+    <w:lsdException w:name="Grid Table 7 Colorful Accent 5" w:uiPriority="52"/>
+    <w:lsdException w:name="Grid Table 1 Light Accent 6" w:uiPriority="46"/>
+    <w:lsdException w:name="Grid Table 2 Accent 6" w:uiPriority="47"/>
+    <w:lsdException w:name="Grid Table 3 Accent 6" w:uiPriority="48"/>
+    <w:lsdException w:name="Grid Table 4 Accent 6" w:uiPriority="49"/>
+    <w:lsdException w:name="Grid Table 5 Dark Accent 6" w:uiPriority="50"/>
+    <w:lsdException w:name="Grid Table 6 Colorful Accent 6" w:uiPriority="51"/>
+    <w:lsdException w:name="Grid Table 7 Colorful Accent 6" w:uiPriority="52"/>
+    <w:lsdException w:name="List Table 1 Light" w:uiPriority="46"/>
+    <w:lsdException w:name="List Table 2" w:uiPriority="47"/>
+    <w:lsdException w:name="List Table 3" w:uiPriority="48"/>
+    <w:lsdException w:name="List Table 4" w:uiPriority="49"/>
+    <w:lsdException w:name="List Table 5 Dark" w:uiPriority="50"/>
+    <w:lsdException w:name="List Table 6 Colorful" w:uiPriority="51"/>
+    <w:lsdException w:name="List Table 7 Colorful" w:uiPriority="52"/>
+    <w:lsdException w:name="List Table 1 Light Accent 1" w:uiPriority="46"/>
+    <w:lsdException w:name="List Table 2 Accent 1" w:uiPriority="47"/>
+    <w:lsdException w:name="List Table 3 Accent 1" w:uiPriority="48"/>
+    <w:lsdException w:name="List Table 4 Accent 1" w:uiPriority="49"/>
+    <w:lsdException w:name="List Table 5 Dark Accent 1" w:uiPriority="50"/>
+    <w:lsdException w:name="List Table 6 Colorful Accent 1" w:uiPriority="51"/>
+    <w:lsdException w:name="List Table 7 Colorful Accent 1" w:uiPriority="52"/>
+    <w:lsdException w:name="List Table 1 Light Accent 2" w:uiPriority="46"/>
+    <w:lsdException w:name="List Table 2 Accent 2" w:uiPriority="47"/>
+    <w:lsdException w:name="List Table 3 Accent 2" w:uiPriority="48"/>
+    <w:lsdException w:name="List Table 4 Accent 2" w:uiPriority="49"/>
+    <w:lsdException w:name="List Table 5 Dark Accent 2" w:uiPriority="50"/>
+    <w:lsdException w:name="List Table 6 Colorful Accent 2" w:uiPriority="51"/>
+    <w:lsdException w:name="List Table 7 Colorful Accent 2" w:uiPriority="52"/>
+    <w:lsdException w:name="List Table 1 Light Accent 3" w:uiPriority="46"/>
+    <w:lsdException w:name="List Table 2 Accent 3" w:uiPriority="47"/>
+    <w:lsdException w:name="List Table 3 Accent 3" w:uiPriority="48"/>
+    <w:lsdException w:name="List Table 4 Accent 3" w:uiPriority="49"/>
+    <w:lsdException w:name="List Table 5 Dark Accent 3" w:uiPriority="50"/>
+    <w:lsdException w:name="List Table 6 Colorful Accent 3" w:uiPriority="51"/>
+    <w:lsdException w:name="List Table 7 Colorful Accent 3" w:uiPriority="52"/>
+    <w:lsdException w:name="List Table 1 Light Accent 4" w:uiPriority="46"/>
+    <w:lsdException w:name="List Table 2 Accent 4" w:uiPriority="47"/>
+    <w:lsdException w:name="List Table 3 Accent 4" w:uiPriority="48"/>
+    <w:lsdException w:name="List Table 4 Accent 4" w:uiPriority="49"/>
+    <w:lsdException w:name="List Table 5 Dark Accent 4" w:uiPriority="50"/>
+    <w:lsdException w:name="List Table 6 Colorful Accent 4" w:uiPriority="51"/>
+    <w:lsdException w:name="List Table 7 Colorful Accent 4" w:uiPriority="52"/>
+    <w:lsdException w:name="List Table 1 Light Accent 5" w:uiPriority="46"/>
+    <w:lsdException w:name="List Table 2 Accent 5" w:uiPriority="47"/>
+    <w:lsdException w:name="List Table 3 Accent 5" w:uiPriority="48"/>
+    <w:lsdException w:name="List Table 4 Accent 5" w:uiPriority="49"/>
+    <w:lsdException w:name="List Table 5 Dark Accent 5" w:uiPriority="50"/>
+    <w:lsdException w:name="List Table 6 Colorful Accent 5" w:uiPriority="51"/>
+    <w:lsdException w:name="List Table 7 Colorful Accent 5" w:uiPriority="52"/>
+    <w:lsdException w:name="List Table 1 Light Accent 6" w:uiPriority="46"/>
+    <w:lsdException w:name="List Table 2 Accent 6" w:uiPriority="47"/>
+    <w:lsdException w:name="List Table 3 Accent 6" w:uiPriority="48"/>
+    <w:lsdException w:name="List Table 4 Accent 6" w:uiPriority="49"/>
+    <w:lsdException w:name="List Table 5 Dark Accent 6" w:uiPriority="50"/>
+    <w:lsdException w:name="List Table 6 Colorful Accent 6" w:uiPriority="51"/>
+    <w:lsdException w:name="List Table 7 Colorful Accent 6" w:uiPriority="52"/>
+    <w:lsdException w:name="Mention" w:semiHidden="1" w:unhideWhenUsed="1"/>
+    <w:lsdException w:name="Smart Hyperlink" w:semiHidden="1" w:unhideWhenUsed="1"/>
+    <w:lsdException w:name="Hashtag" w:semiHidden="1" w:unhideWhenUsed="1"/>
+    <w:lsdException w:name="Unresolved Mention" w:semiHidden="1" w:unhideWhenUsed="1"/>
+    <w:lsdException w:name="Smart Link" w:semiHidden="1" w:unhideWhenUsed="1"/>
   </w:latentStyles>
   <w:style w:type="paragraph" w:default="1" w:styleId="a">
     <w:name w:val="Normal"/>
@@ -613,7 +907,6 @@
     <w:uiPriority w:val="99"/>
     <w:semiHidden/>
     <w:unhideWhenUsed/>
-    <w:qFormat/>
     <w:tblPr>
       <w:tblInd w:w="0" w:type="dxa"/>
       <w:tblCellMar>
@@ -634,7 +927,7 @@
     <w:name w:val="Title"/>
     <w:basedOn w:val="a"/>
     <w:next w:val="a"/>
-    <w:link w:val="Char"/>
+    <w:link w:val="a4"/>
     <w:uiPriority w:val="10"/>
     <w:qFormat/>
     <w:rsid w:val="004B3A9E"/>
@@ -651,8 +944,8 @@
       <w:szCs w:val="32"/>
     </w:rPr>
   </w:style>
-  <w:style w:type="character" w:customStyle="1" w:styleId="Char">
-    <w:name w:val="标题 Char"/>
+  <w:style w:type="character" w:customStyle="1" w:styleId="a4">
+    <w:name w:val="标题 字符"/>
     <w:basedOn w:val="a0"/>
     <w:link w:val="a3"/>
     <w:uiPriority w:val="10"/>
@@ -665,7 +958,7 @@
       <w:szCs w:val="32"/>
     </w:rPr>
   </w:style>
-  <w:style w:type="character" w:styleId="a4">
+  <w:style w:type="character" w:styleId="a5">
     <w:name w:val="Hyperlink"/>
     <w:basedOn w:val="a0"/>
     <w:uiPriority w:val="99"/>
@@ -676,13 +969,12 @@
       <w:u w:val="single"/>
     </w:rPr>
   </w:style>
-  <w:style w:type="table" w:styleId="a5">
+  <w:style w:type="table" w:styleId="a6">
     <w:name w:val="Table Grid"/>
     <w:basedOn w:val="a1"/>
     <w:uiPriority w:val="39"/>
     <w:rsid w:val="005A7FA8"/>
     <w:tblPr>
-      <w:tblInd w:w="0" w:type="dxa"/>
       <w:tblBorders>
         <w:top w:val="single" w:sz="4" w:space="0" w:color="000000" w:themeColor="text1"/>
         <w:left w:val="single" w:sz="4" w:space="0" w:color="000000" w:themeColor="text1"/>
@@ -691,18 +983,12 @@
         <w:insideH w:val="single" w:sz="4" w:space="0" w:color="000000" w:themeColor="text1"/>
         <w:insideV w:val="single" w:sz="4" w:space="0" w:color="000000" w:themeColor="text1"/>
       </w:tblBorders>
-      <w:tblCellMar>
-        <w:top w:w="0" w:type="dxa"/>
-        <w:left w:w="108" w:type="dxa"/>
-        <w:bottom w:w="0" w:type="dxa"/>
-        <w:right w:w="108" w:type="dxa"/>
-      </w:tblCellMar>
     </w:tblPr>
   </w:style>
-  <w:style w:type="paragraph" w:styleId="a6">
+  <w:style w:type="paragraph" w:styleId="a7">
     <w:name w:val="header"/>
     <w:basedOn w:val="a"/>
-    <w:link w:val="Char0"/>
+    <w:link w:val="a8"/>
     <w:uiPriority w:val="99"/>
     <w:semiHidden/>
     <w:unhideWhenUsed/>
@@ -723,10 +1009,10 @@
       <w:szCs w:val="18"/>
     </w:rPr>
   </w:style>
-  <w:style w:type="character" w:customStyle="1" w:styleId="Char0">
-    <w:name w:val="页眉 Char"/>
+  <w:style w:type="character" w:customStyle="1" w:styleId="a8">
+    <w:name w:val="页眉 字符"/>
     <w:basedOn w:val="a0"/>
-    <w:link w:val="a6"/>
+    <w:link w:val="a7"/>
     <w:uiPriority w:val="99"/>
     <w:semiHidden/>
     <w:rsid w:val="00CB2FBD"/>
@@ -735,10 +1021,10 @@
       <w:szCs w:val="18"/>
     </w:rPr>
   </w:style>
-  <w:style w:type="paragraph" w:styleId="a7">
+  <w:style w:type="paragraph" w:styleId="a9">
     <w:name w:val="footer"/>
     <w:basedOn w:val="a"/>
-    <w:link w:val="Char1"/>
+    <w:link w:val="aa"/>
     <w:uiPriority w:val="99"/>
     <w:unhideWhenUsed/>
     <w:rsid w:val="00CB2FBD"/>
@@ -755,10 +1041,10 @@
       <w:szCs w:val="18"/>
     </w:rPr>
   </w:style>
-  <w:style w:type="character" w:customStyle="1" w:styleId="Char1">
-    <w:name w:val="页脚 Char"/>
+  <w:style w:type="character" w:customStyle="1" w:styleId="aa">
+    <w:name w:val="页脚 字符"/>
     <w:basedOn w:val="a0"/>
-    <w:link w:val="a7"/>
+    <w:link w:val="a9"/>
     <w:uiPriority w:val="99"/>
     <w:rsid w:val="00CB2FBD"/>
     <w:rPr>
@@ -1058,7 +1344,7 @@
   <a:extraClrSchemeLst/>
   <a:extLst>
     <a:ext uri="{05A4C25C-085E-4340-85A3-A5531E510DB2}">
-      <thm15:themeFamily xmlns="" xmlns:thm15="http://schemas.microsoft.com/office/thememl/2012/main" name="Office Theme" id="{62F939B6-93AF-4DB8-9C6B-D6C7DFDC589F}" vid="{4A3C46E8-61CC-4603-A589-7422A47A8E4A}"/>
+      <thm15:themeFamily xmlns:thm15="http://schemas.microsoft.com/office/thememl/2012/main" name="Office Theme" id="{62F939B6-93AF-4DB8-9C6B-D6C7DFDC589F}" vid="{4A3C46E8-61CC-4603-A589-7422A47A8E4A}"/>
     </a:ext>
   </a:extLst>
 </a:theme>

</xml_diff>

<commit_message>
change bonding record sheet details
</commit_message>
<xml_diff>
--- a/PMSClient/Resource/DocTemplate/Reports/BondingSheet.docx
+++ b/PMSClient/Resource/DocTemplate/Reports/BondingSheet.docx
@@ -11,7 +11,6 @@
           <w:sz w:val="22"/>
         </w:rPr>
       </w:pPr>
-      <w:bookmarkStart w:id="0" w:name="_GoBack"/>
       <w:r>
         <w:rPr>
           <w:rFonts w:asciiTheme="minorHAnsi" w:eastAsiaTheme="minorHAnsi" w:hAnsiTheme="minorHAnsi"/>
@@ -52,23 +51,7 @@
           <w:rFonts w:asciiTheme="minorHAnsi" w:eastAsiaTheme="minorHAnsi" w:hAnsiTheme="minorHAnsi" w:hint="eastAsia"/>
           <w:sz w:val="22"/>
         </w:rPr>
-        <w:t>[</w:t>
-      </w:r>
-      <w:proofErr w:type="spellStart"/>
-      <w:r>
-        <w:rPr>
-          <w:rFonts w:asciiTheme="minorHAnsi" w:eastAsiaTheme="minorHAnsi" w:hAnsiTheme="minorHAnsi" w:hint="eastAsia"/>
-          <w:sz w:val="22"/>
-        </w:rPr>
-        <w:t>CreateDate</w:t>
-      </w:r>
-      <w:proofErr w:type="spellEnd"/>
-      <w:r>
-        <w:rPr>
-          <w:rFonts w:asciiTheme="minorHAnsi" w:eastAsiaTheme="minorHAnsi" w:hAnsiTheme="minorHAnsi" w:hint="eastAsia"/>
-          <w:sz w:val="22"/>
-        </w:rPr>
-        <w:t>]</w:t>
+        <w:t>[CreateDate]</w:t>
       </w:r>
     </w:p>
     <w:p>
@@ -84,13 +67,43 @@
       </w:r>
       <w:r>
         <w:rPr>
+          <w:rFonts w:asciiTheme="minorEastAsia" w:hAnsiTheme="minorEastAsia"/>
+          <w:b/>
+          <w:kern w:val="0"/>
+          <w:sz w:val="20"/>
+          <w:szCs w:val="20"/>
+        </w:rPr>
+        <w:t>[</w:t>
+      </w:r>
+      <w:r>
+        <w:rPr>
           <w:rFonts w:hint="eastAsia"/>
           <w:b/>
           <w:bCs/>
           <w:sz w:val="18"/>
           <w:szCs w:val="20"/>
         </w:rPr>
-        <w:t>盖板，焊合，缺陷由超声检查人员直接在PMS绑定模块填写</w:t>
+        <w:t>焊合，缺陷由超声检查人员直接在PMS绑定模块填写</w:t>
+      </w:r>
+      <w:r>
+        <w:rPr>
+          <w:rFonts w:hint="eastAsia"/>
+          <w:b/>
+          <w:bCs/>
+          <w:sz w:val="18"/>
+          <w:szCs w:val="20"/>
+        </w:rPr>
+        <w:t>；其余仍然在记录纸上填写，之后由审核人员录入</w:t>
+      </w:r>
+      <w:r>
+        <w:rPr>
+          <w:rFonts w:hint="eastAsia"/>
+          <w:b/>
+          <w:bCs/>
+          <w:sz w:val="18"/>
+          <w:szCs w:val="20"/>
+        </w:rPr>
+        <w:t>]</w:t>
       </w:r>
     </w:p>
     <w:tbl>
@@ -335,6 +348,13 @@
                 <w:b/>
               </w:rPr>
             </w:pPr>
+            <w:r>
+              <w:rPr>
+                <w:rFonts w:asciiTheme="minorEastAsia" w:hAnsiTheme="minorEastAsia" w:hint="eastAsia"/>
+                <w:b/>
+              </w:rPr>
+              <w:t>补超</w:t>
+            </w:r>
           </w:p>
         </w:tc>
         <w:tc>
@@ -380,7 +400,6 @@
           </w:p>
         </w:tc>
       </w:tr>
-      <w:bookmarkEnd w:id="0"/>
     </w:tbl>
     <w:p>
       <w:pPr>
@@ -388,6 +407,8 @@
           <w:rFonts w:asciiTheme="minorEastAsia" w:hAnsiTheme="minorEastAsia"/>
         </w:rPr>
       </w:pPr>
+      <w:bookmarkStart w:id="0" w:name="_GoBack"/>
+      <w:bookmarkEnd w:id="0"/>
     </w:p>
     <w:sectPr>
       <w:pgSz w:w="16838" w:h="11906" w:orient="landscape"/>

</xml_diff>